<commit_message>
Updated links for Patrick
</commit_message>
<xml_diff>
--- a/Project Proposal V1.8.docx
+++ b/Project Proposal V1.8.docx
@@ -941,7 +941,7 @@
               </mc:Choice>
               <mc:Fallback>
                 <w:pict>
-                  <v:group w14:anchorId="416CE1C7" id="Group 28" o:spid="_x0000_s1026" style="position:absolute;margin-left:0;margin-top:0;width:18pt;height:10in;z-index:251656192;mso-width-percent:29;mso-height-percent:909;mso-left-percent:45;mso-position-horizontal-relative:page;mso-position-vertical:center;mso-position-vertical-relative:page;mso-width-percent:29;mso-height-percent:909;mso-left-percent:45" coordsize="2286,91440" o:gfxdata="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">
+                  <v:group w14:anchorId="0C7A3DB0" id="Group 28" o:spid="_x0000_s1026" style="position:absolute;margin-left:0;margin-top:0;width:18pt;height:10in;z-index:251656192;mso-width-percent:29;mso-height-percent:909;mso-left-percent:45;mso-position-horizontal-relative:page;mso-position-vertical:center;mso-position-vertical-relative:page;mso-width-percent:29;mso-height-percent:909;mso-left-percent:45" coordsize="2286,91440" o:gfxdata="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">
                     <v:rect id="Rectangle 42" o:spid="_x0000_s1027" style="position:absolute;width:2286;height:87820;visibility:visible;mso-wrap-style:square;v-text-anchor:middle" o:gfxdata="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" fillcolor="#ed7d31 [3205]" stroked="f" strokeweight="1pt"/>
                     <v:rect id="Rectangle 48" o:spid="_x0000_s1028" style="position:absolute;top:89154;width:2286;height:2286;visibility:visible;mso-wrap-style:square;v-text-anchor:middle" o:gfxdata="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" fillcolor="#5b9bd5 [3204]" stroked="f" strokeweight="1pt">
                       <v:path arrowok="t"/>
@@ -1260,12 +1260,21 @@
                 <w:lang w:val="en-GB"/>
               </w:rPr>
             </w:pPr>
+            <w:proofErr w:type="spellStart"/>
             <w:r>
               <w:rPr>
                 <w:rFonts w:ascii="Verdana" w:hAnsi="Verdana"/>
                 <w:lang w:val="en-GB"/>
               </w:rPr>
-              <w:t>Changming Wu</w:t>
+              <w:t>Changming</w:t>
+            </w:r>
+            <w:proofErr w:type="spellEnd"/>
+            <w:r>
+              <w:rPr>
+                <w:rFonts w:ascii="Verdana" w:hAnsi="Verdana"/>
+                <w:lang w:val="en-GB"/>
+              </w:rPr>
+              <w:t xml:space="preserve"> Wu</w:t>
             </w:r>
           </w:p>
         </w:tc>
@@ -1563,6 +1572,7 @@
                 <w:lang w:val="en-GB"/>
               </w:rPr>
             </w:pPr>
+            <w:proofErr w:type="spellStart"/>
             <w:r>
               <w:rPr>
                 <w:rFonts w:ascii="Verdana" w:hAnsi="Verdana"/>
@@ -1570,7 +1580,17 @@
                 <w:szCs w:val="20"/>
                 <w:lang w:val="en-GB"/>
               </w:rPr>
-              <w:t>Changming Wu</w:t>
+              <w:t>Changming</w:t>
+            </w:r>
+            <w:proofErr w:type="spellEnd"/>
+            <w:r>
+              <w:rPr>
+                <w:rFonts w:ascii="Verdana" w:hAnsi="Verdana"/>
+                <w:sz w:val="20"/>
+                <w:szCs w:val="20"/>
+                <w:lang w:val="en-GB"/>
+              </w:rPr>
+              <w:t xml:space="preserve"> Wu</w:t>
             </w:r>
           </w:p>
         </w:tc>
@@ -1698,6 +1718,7 @@
                 <w:lang w:val="en-GB"/>
               </w:rPr>
             </w:pPr>
+            <w:proofErr w:type="spellStart"/>
             <w:r>
               <w:rPr>
                 <w:rFonts w:ascii="Verdana" w:hAnsi="Verdana"/>
@@ -1705,7 +1726,17 @@
                 <w:szCs w:val="20"/>
                 <w:lang w:val="en-GB"/>
               </w:rPr>
-              <w:t>Changming Wu</w:t>
+              <w:t>Changming</w:t>
+            </w:r>
+            <w:proofErr w:type="spellEnd"/>
+            <w:r>
+              <w:rPr>
+                <w:rFonts w:ascii="Verdana" w:hAnsi="Verdana"/>
+                <w:sz w:val="20"/>
+                <w:szCs w:val="20"/>
+                <w:lang w:val="en-GB"/>
+              </w:rPr>
+              <w:t xml:space="preserve"> Wu</w:t>
             </w:r>
           </w:p>
         </w:tc>
@@ -1839,8 +1870,39 @@
                 <w:szCs w:val="20"/>
                 <w:lang w:val="en-US"/>
               </w:rPr>
-              <w:t>Hardik Kansara, Patrick Cura</w:t>
-            </w:r>
+              <w:t xml:space="preserve">Hardik </w:t>
+            </w:r>
+            <w:proofErr w:type="spellStart"/>
+            <w:r>
+              <w:rPr>
+                <w:rFonts w:ascii="Verdana" w:hAnsi="Verdana"/>
+                <w:sz w:val="20"/>
+                <w:szCs w:val="20"/>
+                <w:lang w:val="en-US"/>
+              </w:rPr>
+              <w:t>Kansara</w:t>
+            </w:r>
+            <w:proofErr w:type="spellEnd"/>
+            <w:r>
+              <w:rPr>
+                <w:rFonts w:ascii="Verdana" w:hAnsi="Verdana"/>
+                <w:sz w:val="20"/>
+                <w:szCs w:val="20"/>
+                <w:lang w:val="en-US"/>
+              </w:rPr>
+              <w:t xml:space="preserve">, Patrick </w:t>
+            </w:r>
+            <w:proofErr w:type="spellStart"/>
+            <w:r>
+              <w:rPr>
+                <w:rFonts w:ascii="Verdana" w:hAnsi="Verdana"/>
+                <w:sz w:val="20"/>
+                <w:szCs w:val="20"/>
+                <w:lang w:val="en-US"/>
+              </w:rPr>
+              <w:t>Cura</w:t>
+            </w:r>
+            <w:proofErr w:type="spellEnd"/>
           </w:p>
         </w:tc>
         <w:tc>
@@ -1966,6 +2028,7 @@
                 <w:lang w:val="en-US"/>
               </w:rPr>
             </w:pPr>
+            <w:proofErr w:type="spellStart"/>
             <w:r>
               <w:rPr>
                 <w:rFonts w:ascii="Verdana" w:hAnsi="Verdana"/>
@@ -1973,8 +2036,29 @@
                 <w:szCs w:val="20"/>
                 <w:lang w:val="en-US"/>
               </w:rPr>
-              <w:t>Kwinno Pineda, Patrick Cura</w:t>
-            </w:r>
+              <w:t>Kwinno</w:t>
+            </w:r>
+            <w:proofErr w:type="spellEnd"/>
+            <w:r>
+              <w:rPr>
+                <w:rFonts w:ascii="Verdana" w:hAnsi="Verdana"/>
+                <w:sz w:val="20"/>
+                <w:szCs w:val="20"/>
+                <w:lang w:val="en-US"/>
+              </w:rPr>
+              <w:t xml:space="preserve"> Pineda, Patrick </w:t>
+            </w:r>
+            <w:proofErr w:type="spellStart"/>
+            <w:r>
+              <w:rPr>
+                <w:rFonts w:ascii="Verdana" w:hAnsi="Verdana"/>
+                <w:sz w:val="20"/>
+                <w:szCs w:val="20"/>
+                <w:lang w:val="en-US"/>
+              </w:rPr>
+              <w:t>Cura</w:t>
+            </w:r>
+            <w:proofErr w:type="spellEnd"/>
           </w:p>
         </w:tc>
         <w:tc>
@@ -2100,6 +2184,7 @@
                 <w:lang w:val="en-US"/>
               </w:rPr>
             </w:pPr>
+            <w:proofErr w:type="spellStart"/>
             <w:r>
               <w:rPr>
                 <w:rFonts w:ascii="Verdana" w:hAnsi="Verdana"/>
@@ -2107,8 +2192,29 @@
                 <w:szCs w:val="20"/>
                 <w:lang w:val="en-US"/>
               </w:rPr>
-              <w:t>Kwinno Pineda, Patrick Cura</w:t>
-            </w:r>
+              <w:t>Kwinno</w:t>
+            </w:r>
+            <w:proofErr w:type="spellEnd"/>
+            <w:r>
+              <w:rPr>
+                <w:rFonts w:ascii="Verdana" w:hAnsi="Verdana"/>
+                <w:sz w:val="20"/>
+                <w:szCs w:val="20"/>
+                <w:lang w:val="en-US"/>
+              </w:rPr>
+              <w:t xml:space="preserve"> Pineda, Patrick </w:t>
+            </w:r>
+            <w:proofErr w:type="spellStart"/>
+            <w:r>
+              <w:rPr>
+                <w:rFonts w:ascii="Verdana" w:hAnsi="Verdana"/>
+                <w:sz w:val="20"/>
+                <w:szCs w:val="20"/>
+                <w:lang w:val="en-US"/>
+              </w:rPr>
+              <w:t>Cura</w:t>
+            </w:r>
+            <w:proofErr w:type="spellEnd"/>
           </w:p>
         </w:tc>
         <w:tc>
@@ -2235,6 +2341,7 @@
                 <w:lang w:val="en-GB"/>
               </w:rPr>
             </w:pPr>
+            <w:proofErr w:type="spellStart"/>
             <w:r>
               <w:rPr>
                 <w:rFonts w:ascii="Verdana" w:hAnsi="Verdana"/>
@@ -2242,7 +2349,17 @@
                 <w:szCs w:val="20"/>
                 <w:lang w:val="en-GB"/>
               </w:rPr>
-              <w:t>Changming Wu</w:t>
+              <w:t>Changming</w:t>
+            </w:r>
+            <w:proofErr w:type="spellEnd"/>
+            <w:r>
+              <w:rPr>
+                <w:rFonts w:ascii="Verdana" w:hAnsi="Verdana"/>
+                <w:sz w:val="20"/>
+                <w:szCs w:val="20"/>
+                <w:lang w:val="en-GB"/>
+              </w:rPr>
+              <w:t xml:space="preserve"> Wu</w:t>
             </w:r>
           </w:p>
         </w:tc>
@@ -2370,6 +2487,7 @@
                 <w:lang w:val="en-GB"/>
               </w:rPr>
             </w:pPr>
+            <w:proofErr w:type="spellStart"/>
             <w:r>
               <w:rPr>
                 <w:rFonts w:ascii="Verdana" w:hAnsi="Verdana"/>
@@ -2377,7 +2495,17 @@
                 <w:szCs w:val="20"/>
                 <w:lang w:val="en-GB"/>
               </w:rPr>
-              <w:t>Changming Wu</w:t>
+              <w:t>Changming</w:t>
+            </w:r>
+            <w:proofErr w:type="spellEnd"/>
+            <w:r>
+              <w:rPr>
+                <w:rFonts w:ascii="Verdana" w:hAnsi="Verdana"/>
+                <w:sz w:val="20"/>
+                <w:szCs w:val="20"/>
+                <w:lang w:val="en-GB"/>
+              </w:rPr>
+              <w:t xml:space="preserve"> Wu</w:t>
             </w:r>
           </w:p>
         </w:tc>
@@ -2512,8 +2640,19 @@
                 <w:szCs w:val="20"/>
                 <w:lang w:val="en-GB"/>
               </w:rPr>
-              <w:t>Hardik Kansara</w:t>
-            </w:r>
+              <w:t xml:space="preserve">Hardik </w:t>
+            </w:r>
+            <w:proofErr w:type="spellStart"/>
+            <w:r>
+              <w:rPr>
+                <w:rFonts w:ascii="Verdana" w:hAnsi="Verdana"/>
+                <w:sz w:val="20"/>
+                <w:szCs w:val="20"/>
+                <w:lang w:val="en-GB"/>
+              </w:rPr>
+              <w:t>Kansara</w:t>
+            </w:r>
+            <w:proofErr w:type="spellEnd"/>
           </w:p>
         </w:tc>
         <w:tc>
@@ -2665,8 +2804,39 @@
                 <w:szCs w:val="20"/>
                 <w:lang w:val="en-GB"/>
               </w:rPr>
-              <w:t>Hardik Kansara, Kwinno</w:t>
-            </w:r>
+              <w:t xml:space="preserve">Hardik </w:t>
+            </w:r>
+            <w:proofErr w:type="spellStart"/>
+            <w:r>
+              <w:rPr>
+                <w:rFonts w:ascii="Verdana" w:hAnsi="Verdana"/>
+                <w:sz w:val="20"/>
+                <w:szCs w:val="20"/>
+                <w:lang w:val="en-GB"/>
+              </w:rPr>
+              <w:t>Kansara</w:t>
+            </w:r>
+            <w:proofErr w:type="spellEnd"/>
+            <w:r>
+              <w:rPr>
+                <w:rFonts w:ascii="Verdana" w:hAnsi="Verdana"/>
+                <w:sz w:val="20"/>
+                <w:szCs w:val="20"/>
+                <w:lang w:val="en-GB"/>
+              </w:rPr>
+              <w:t xml:space="preserve">, </w:t>
+            </w:r>
+            <w:proofErr w:type="spellStart"/>
+            <w:r>
+              <w:rPr>
+                <w:rFonts w:ascii="Verdana" w:hAnsi="Verdana"/>
+                <w:sz w:val="20"/>
+                <w:szCs w:val="20"/>
+                <w:lang w:val="en-GB"/>
+              </w:rPr>
+              <w:t>Kwinno</w:t>
+            </w:r>
+            <w:proofErr w:type="spellEnd"/>
           </w:p>
         </w:tc>
         <w:tc>
@@ -4902,6 +5072,104 @@
           <w:sz w:val="20"/>
           <w:szCs w:val="20"/>
         </w:rPr>
+        <w:t xml:space="preserve"> for an organization and</w:t>
+      </w:r>
+      <w:r>
+        <w:rPr>
+          <w:rFonts w:ascii="Verdana" w:hAnsi="Verdana"/>
+          <w:sz w:val="20"/>
+          <w:szCs w:val="20"/>
+        </w:rPr>
+        <w:t xml:space="preserve"> as well </w:t>
+      </w:r>
+      <w:r>
+        <w:rPr>
+          <w:rFonts w:ascii="Verdana" w:hAnsi="Verdana"/>
+          <w:sz w:val="20"/>
+          <w:szCs w:val="20"/>
+        </w:rPr>
+        <w:t xml:space="preserve">as </w:t>
+      </w:r>
+      <w:r>
+        <w:rPr>
+          <w:rFonts w:ascii="Verdana" w:hAnsi="Verdana"/>
+          <w:sz w:val="20"/>
+          <w:szCs w:val="20"/>
+        </w:rPr>
+        <w:t xml:space="preserve">an important part of the duty </w:t>
+      </w:r>
+      <w:r>
+        <w:rPr>
+          <w:rFonts w:ascii="Verdana" w:hAnsi="Verdana"/>
+          <w:sz w:val="20"/>
+          <w:szCs w:val="20"/>
+        </w:rPr>
+        <w:t>for a database administrator.</w:t>
+      </w:r>
+    </w:p>
+    <w:p>
+      <w:pPr>
+        <w:rPr>
+          <w:rFonts w:ascii="Verdana" w:hAnsi="Verdana"/>
+          <w:sz w:val="20"/>
+          <w:szCs w:val="20"/>
+        </w:rPr>
+      </w:pPr>
+    </w:p>
+    <w:p>
+      <w:pPr>
+        <w:rPr>
+          <w:rFonts w:ascii="Verdana" w:hAnsi="Verdana"/>
+          <w:sz w:val="20"/>
+          <w:szCs w:val="20"/>
+        </w:rPr>
+      </w:pPr>
+      <w:r>
+        <w:rPr>
+          <w:rFonts w:ascii="Verdana" w:hAnsi="Verdana"/>
+          <w:sz w:val="20"/>
+          <w:szCs w:val="20"/>
+        </w:rPr>
+        <w:t>Identifying details of SQL Server configurations is</w:t>
+      </w:r>
+      <w:r>
+        <w:rPr>
+          <w:rFonts w:ascii="Verdana" w:hAnsi="Verdana"/>
+          <w:sz w:val="20"/>
+          <w:szCs w:val="20"/>
+        </w:rPr>
+        <w:t xml:space="preserve"> </w:t>
+      </w:r>
+      <w:r>
+        <w:rPr>
+          <w:rFonts w:ascii="Verdana" w:hAnsi="Verdana"/>
+          <w:sz w:val="20"/>
+          <w:szCs w:val="20"/>
+        </w:rPr>
+        <w:t xml:space="preserve">a time consuming process and lots of manual work </w:t>
+      </w:r>
+      <w:r>
+        <w:rPr>
+          <w:rFonts w:ascii="Verdana" w:hAnsi="Verdana"/>
+          <w:sz w:val="20"/>
+          <w:szCs w:val="20"/>
+        </w:rPr>
+        <w:t>for a new database admin</w:t>
+      </w:r>
+      <w:r>
+        <w:rPr>
+          <w:rFonts w:ascii="Verdana" w:hAnsi="Verdana"/>
+          <w:sz w:val="20"/>
+          <w:szCs w:val="20"/>
+        </w:rPr>
+        <w:t>istrator who want</w:t>
+      </w:r>
+      <w:r>
+        <w:rPr>
+          <w:rFonts w:ascii="Verdana" w:hAnsi="Verdana"/>
+          <w:sz w:val="20"/>
+          <w:szCs w:val="20"/>
+        </w:rPr>
         <w:t>s</w:t>
       </w:r>
       <w:r>
@@ -4910,96 +5178,6 @@
           <w:sz w:val="20"/>
           <w:szCs w:val="20"/>
         </w:rPr>
-        <w:t xml:space="preserve"> for an organization and</w:t>
-      </w:r>
-      <w:r>
-        <w:rPr>
-          <w:rFonts w:ascii="Verdana" w:hAnsi="Verdana"/>
-          <w:sz w:val="20"/>
-          <w:szCs w:val="20"/>
-        </w:rPr>
-        <w:t xml:space="preserve"> as well </w:t>
-      </w:r>
-      <w:r>
-        <w:rPr>
-          <w:rFonts w:ascii="Verdana" w:hAnsi="Verdana"/>
-          <w:sz w:val="20"/>
-          <w:szCs w:val="20"/>
-        </w:rPr>
-        <w:t>as for a database administrator.</w:t>
-      </w:r>
-    </w:p>
-    <w:p>
-      <w:pPr>
-        <w:rPr>
-          <w:rFonts w:ascii="Verdana" w:hAnsi="Verdana"/>
-          <w:sz w:val="20"/>
-          <w:szCs w:val="20"/>
-        </w:rPr>
-      </w:pPr>
-    </w:p>
-    <w:p>
-      <w:pPr>
-        <w:rPr>
-          <w:rFonts w:ascii="Verdana" w:hAnsi="Verdana"/>
-          <w:sz w:val="20"/>
-          <w:szCs w:val="20"/>
-        </w:rPr>
-      </w:pPr>
-      <w:r>
-        <w:rPr>
-          <w:rFonts w:ascii="Verdana" w:hAnsi="Verdana"/>
-          <w:sz w:val="20"/>
-          <w:szCs w:val="20"/>
-        </w:rPr>
-        <w:t>Identifying details of SQL Server configurations is</w:t>
-      </w:r>
-      <w:r>
-        <w:rPr>
-          <w:rFonts w:ascii="Verdana" w:hAnsi="Verdana"/>
-          <w:sz w:val="20"/>
-          <w:szCs w:val="20"/>
-        </w:rPr>
-        <w:t xml:space="preserve"> </w:t>
-      </w:r>
-      <w:r>
-        <w:rPr>
-          <w:rFonts w:ascii="Verdana" w:hAnsi="Verdana"/>
-          <w:sz w:val="20"/>
-          <w:szCs w:val="20"/>
-        </w:rPr>
-        <w:t xml:space="preserve">a time consuming process and lots of manual work </w:t>
-      </w:r>
-      <w:r>
-        <w:rPr>
-          <w:rFonts w:ascii="Verdana" w:hAnsi="Verdana"/>
-          <w:sz w:val="20"/>
-          <w:szCs w:val="20"/>
-        </w:rPr>
-        <w:t>for a new database admin</w:t>
-      </w:r>
-      <w:r>
-        <w:rPr>
-          <w:rFonts w:ascii="Verdana" w:hAnsi="Verdana"/>
-          <w:sz w:val="20"/>
-          <w:szCs w:val="20"/>
-        </w:rPr>
-        <w:t>istrator who want</w:t>
-      </w:r>
-      <w:r>
-        <w:rPr>
-          <w:rFonts w:ascii="Verdana" w:hAnsi="Verdana"/>
-          <w:sz w:val="20"/>
-          <w:szCs w:val="20"/>
-        </w:rPr>
-        <w:t>s</w:t>
-      </w:r>
-      <w:r>
-        <w:rPr>
-          <w:rFonts w:ascii="Verdana" w:hAnsi="Verdana"/>
-          <w:sz w:val="20"/>
-          <w:szCs w:val="20"/>
-        </w:rPr>
         <w:t xml:space="preserve"> to know the configured</w:t>
       </w:r>
       <w:r>
@@ -5032,7 +5210,23 @@
           <w:sz w:val="20"/>
           <w:szCs w:val="20"/>
         </w:rPr>
-        <w:t xml:space="preserve">erver instances and databases without well maintained inventory. </w:t>
+        <w:t xml:space="preserve">erver instances and </w:t>
+      </w:r>
+      <w:r>
+        <w:rPr>
+          <w:rFonts w:ascii="Verdana" w:hAnsi="Verdana"/>
+          <w:sz w:val="20"/>
+          <w:szCs w:val="20"/>
+        </w:rPr>
+        <w:t xml:space="preserve">for all </w:t>
+      </w:r>
+      <w:r>
+        <w:rPr>
+          <w:rFonts w:ascii="Verdana" w:hAnsi="Verdana"/>
+          <w:sz w:val="20"/>
+          <w:szCs w:val="20"/>
+        </w:rPr>
+        <w:t xml:space="preserve">databases without well maintained inventory. </w:t>
       </w:r>
     </w:p>
     <w:p>
@@ -5533,6 +5727,7 @@
           <w:sz w:val="20"/>
           <w:szCs w:val="20"/>
         </w:rPr>
+        <w:lastRenderedPageBreak/>
         <w:t xml:space="preserve">It is planned that these dump files will be </w:t>
       </w:r>
       <w:r>
@@ -5558,7 +5753,6 @@
       </w:pPr>
       <w:bookmarkStart w:id="1" w:name="_Toc457828654"/>
       <w:r>
-        <w:lastRenderedPageBreak/>
         <w:t>Opportunity Context</w:t>
       </w:r>
       <w:bookmarkEnd w:id="1"/>
@@ -6889,6 +7083,16 @@
     </w:p>
     <w:p>
       <w:pPr>
+        <w:pStyle w:val="ListParagraph"/>
+        <w:rPr>
+          <w:rFonts w:ascii="Verdana" w:hAnsi="Verdana"/>
+          <w:sz w:val="20"/>
+          <w:szCs w:val="20"/>
+        </w:rPr>
+      </w:pPr>
+    </w:p>
+    <w:p>
+      <w:pPr>
         <w:rPr>
           <w:rFonts w:ascii="Verdana" w:hAnsi="Verdana"/>
           <w:sz w:val="20"/>
@@ -7140,6 +7344,7 @@
       </w:pPr>
       <w:bookmarkStart w:id="3" w:name="_Toc457828656"/>
       <w:r>
+        <w:lastRenderedPageBreak/>
         <w:t>Project Analysis</w:t>
       </w:r>
       <w:bookmarkEnd w:id="3"/>
@@ -7196,389 +7401,488 @@
           <w:sz w:val="20"/>
           <w:szCs w:val="20"/>
         </w:rPr>
+        <w:t>Given that our target market are users of Microsoft SQL Servers, we have a Database Specialist who is experienced in handling and administering</w:t>
+      </w:r>
+      <w:r>
+        <w:rPr>
+          <w:rFonts w:ascii="Verdana" w:hAnsi="Verdana"/>
+          <w:sz w:val="20"/>
+          <w:szCs w:val="20"/>
+        </w:rPr>
+        <w:t xml:space="preserve"> Microsoft SQL Servers. With </w:t>
+      </w:r>
+      <w:r>
+        <w:rPr>
+          <w:rFonts w:ascii="Verdana" w:hAnsi="Verdana" w:hint="eastAsia"/>
+          <w:sz w:val="20"/>
+          <w:szCs w:val="20"/>
+        </w:rPr>
+        <w:t>their</w:t>
+      </w:r>
+      <w:r>
+        <w:rPr>
+          <w:rFonts w:ascii="Verdana" w:hAnsi="Verdana"/>
+          <w:sz w:val="20"/>
+          <w:szCs w:val="20"/>
+        </w:rPr>
+        <w:t xml:space="preserve"> skills, we are confident that a Database Evaluator</w:t>
+      </w:r>
+      <w:r>
+        <w:rPr>
+          <w:rFonts w:ascii="Verdana" w:hAnsi="Verdana"/>
+          <w:sz w:val="20"/>
+          <w:szCs w:val="20"/>
+        </w:rPr>
+        <w:t xml:space="preserve"> and a client application </w:t>
+      </w:r>
+      <w:r>
+        <w:rPr>
+          <w:rFonts w:ascii="Verdana" w:hAnsi="Verdana"/>
+          <w:sz w:val="20"/>
+          <w:szCs w:val="20"/>
+        </w:rPr>
+        <w:t>will be produced.</w:t>
+      </w:r>
+      <w:r>
+        <w:rPr>
+          <w:rFonts w:ascii="Verdana" w:hAnsi="Verdana"/>
+          <w:sz w:val="20"/>
+          <w:szCs w:val="20"/>
+        </w:rPr>
+        <w:t xml:space="preserve"> With s</w:t>
+      </w:r>
+      <w:r>
+        <w:rPr>
+          <w:rFonts w:ascii="Verdana" w:hAnsi="Verdana"/>
+          <w:sz w:val="20"/>
+          <w:szCs w:val="20"/>
+        </w:rPr>
+        <w:t>tandards.</w:t>
+      </w:r>
+    </w:p>
+    <w:p>
+      <w:pPr>
+        <w:rPr>
+          <w:rFonts w:ascii="Verdana" w:hAnsi="Verdana"/>
+          <w:sz w:val="20"/>
+          <w:szCs w:val="20"/>
+        </w:rPr>
+      </w:pPr>
+    </w:p>
+    <w:p>
+      <w:pPr>
+        <w:rPr>
+          <w:rFonts w:cs="Times New Roman"/>
+        </w:rPr>
+      </w:pPr>
+      <w:r>
+        <w:rPr>
+          <w:rFonts w:ascii="Verdana" w:hAnsi="Verdana"/>
+          <w:sz w:val="20"/>
+          <w:szCs w:val="20"/>
+        </w:rPr>
+        <w:t>Project team</w:t>
+      </w:r>
+      <w:r>
+        <w:rPr>
+          <w:rFonts w:ascii="Verdana" w:hAnsi="Verdana"/>
+          <w:sz w:val="20"/>
+          <w:szCs w:val="20"/>
+        </w:rPr>
+        <w:t xml:space="preserve"> target </w:t>
+      </w:r>
+      <w:r>
+        <w:rPr>
+          <w:rFonts w:ascii="Verdana" w:hAnsi="Verdana"/>
+          <w:color w:val="222222"/>
+          <w:sz w:val="20"/>
+          <w:szCs w:val="20"/>
+          <w:shd w:val="clear" w:color="auto" w:fill="FFFFFF"/>
+        </w:rPr>
+        <w:t>Relational database management system</w:t>
+      </w:r>
+      <w:r>
+        <w:rPr>
+          <w:rFonts w:cs="Times New Roman" w:hint="eastAsia"/>
+        </w:rPr>
+        <w:t xml:space="preserve"> (</w:t>
+      </w:r>
+      <w:r>
+        <w:rPr>
+          <w:rFonts w:ascii="Verdana" w:hAnsi="Verdana"/>
+          <w:sz w:val="20"/>
+          <w:szCs w:val="20"/>
+        </w:rPr>
+        <w:t>RDBMS</w:t>
+      </w:r>
+      <w:r>
+        <w:rPr>
+          <w:rFonts w:ascii="Verdana" w:hAnsi="Verdana" w:hint="eastAsia"/>
+          <w:sz w:val="20"/>
+          <w:szCs w:val="20"/>
+        </w:rPr>
+        <w:t>)</w:t>
+      </w:r>
+      <w:r>
+        <w:rPr>
+          <w:rFonts w:ascii="Verdana" w:hAnsi="Verdana"/>
+          <w:sz w:val="20"/>
+          <w:szCs w:val="20"/>
+        </w:rPr>
+        <w:t xml:space="preserve"> is a Microsoft Product, the Database Evaluator </w:t>
+      </w:r>
+      <w:r>
+        <w:rPr>
+          <w:rFonts w:ascii="Verdana" w:hAnsi="Verdana"/>
+          <w:sz w:val="20"/>
+          <w:szCs w:val="20"/>
+        </w:rPr>
+        <w:t xml:space="preserve">and client application </w:t>
+      </w:r>
+      <w:r>
+        <w:rPr>
+          <w:rFonts w:ascii="Verdana" w:hAnsi="Verdana"/>
+          <w:sz w:val="20"/>
+          <w:szCs w:val="20"/>
+        </w:rPr>
+        <w:t xml:space="preserve">should be built using a Microsoft product as well. In this case, the team’s Programmer has a choice between Visual Basic or C# to create the Windows Form Application. The Programmer has </w:t>
+      </w:r>
+      <w:r>
+        <w:rPr>
+          <w:rFonts w:ascii="Verdana" w:hAnsi="Verdana"/>
+          <w:sz w:val="20"/>
+          <w:szCs w:val="20"/>
+        </w:rPr>
+        <w:t xml:space="preserve">experience </w:t>
+      </w:r>
+      <w:r>
+        <w:rPr>
+          <w:rFonts w:ascii="Verdana" w:hAnsi="Verdana"/>
+          <w:sz w:val="20"/>
+          <w:szCs w:val="20"/>
+        </w:rPr>
+        <w:t xml:space="preserve">in </w:t>
+      </w:r>
+      <w:r>
+        <w:rPr>
+          <w:rFonts w:ascii="Verdana" w:hAnsi="Verdana"/>
+          <w:sz w:val="20"/>
+          <w:szCs w:val="20"/>
+        </w:rPr>
+        <w:t>programing</w:t>
+      </w:r>
+      <w:r>
+        <w:rPr>
+          <w:rFonts w:ascii="Verdana" w:hAnsi="Verdana"/>
+          <w:sz w:val="20"/>
+          <w:szCs w:val="20"/>
+        </w:rPr>
+        <w:t xml:space="preserve"> so the </w:t>
+      </w:r>
+      <w:r>
+        <w:rPr>
+          <w:rFonts w:ascii="Verdana" w:hAnsi="Verdana"/>
+          <w:sz w:val="20"/>
+          <w:szCs w:val="20"/>
+        </w:rPr>
+        <w:t>C# will be used</w:t>
+      </w:r>
+      <w:r>
+        <w:rPr>
+          <w:rFonts w:ascii="Verdana" w:hAnsi="Verdana"/>
+          <w:sz w:val="20"/>
+          <w:szCs w:val="20"/>
+        </w:rPr>
+        <w:t>. Since there is a fixed deadline that needs to be met, every moment is important so trying to learn a new language with unfamiliar syntax should be avoided.  For the IDE, Visual Studio will be used as it already has some drag and drop tools to make the development of the GUI of the desktop application easier.</w:t>
+      </w:r>
+    </w:p>
+    <w:p>
+      <w:pPr>
+        <w:rPr>
+          <w:rFonts w:ascii="Verdana" w:hAnsi="Verdana"/>
+          <w:sz w:val="20"/>
+          <w:szCs w:val="20"/>
+        </w:rPr>
+      </w:pPr>
+    </w:p>
+    <w:p>
+      <w:pPr>
+        <w:rPr>
+          <w:rFonts w:ascii="Verdana" w:hAnsi="Verdana"/>
+          <w:sz w:val="20"/>
+          <w:szCs w:val="20"/>
+        </w:rPr>
+      </w:pPr>
+      <w:r>
+        <w:rPr>
+          <w:rFonts w:ascii="Verdana" w:hAnsi="Verdana"/>
+          <w:sz w:val="20"/>
+          <w:szCs w:val="20"/>
+        </w:rPr>
+        <w:t>Besides the actual Database Evaluation tool, a product website is also needed. T</w:t>
+      </w:r>
+      <w:r>
+        <w:rPr>
+          <w:rFonts w:ascii="Verdana" w:hAnsi="Verdana"/>
+          <w:sz w:val="20"/>
+          <w:szCs w:val="20"/>
+        </w:rPr>
+        <w:t>he product website from</w:t>
+      </w:r>
+      <w:r>
+        <w:rPr>
+          <w:rFonts w:ascii="Verdana" w:hAnsi="Verdana"/>
+          <w:sz w:val="20"/>
+          <w:szCs w:val="20"/>
+        </w:rPr>
+        <w:t xml:space="preserve"> where the tool will be downloaded by the users. There are a lot of available technologies that can be used for web development but because time is of the essence, the chosen ones are PHP, WordPress and MySQL. The team’s Web Developer already has experience in creating websites using the said technologies and this will allow us to develop the website quickly along with the tool.  Also, WordPress, being a CMS tool, has a lot of Plugins and Themes that just needs to be imported to use. These plugins will make designing the website much easier. Furthermore, finding resources and references for the said technologies will be easier given that many websites are built from them.</w:t>
+      </w:r>
+    </w:p>
+    <w:p>
+      <w:pPr>
+        <w:rPr>
+          <w:rFonts w:ascii="Verdana" w:hAnsi="Verdana"/>
+          <w:sz w:val="20"/>
+          <w:szCs w:val="20"/>
+        </w:rPr>
+      </w:pPr>
+    </w:p>
+    <w:p>
+      <w:pPr>
+        <w:rPr>
+          <w:rFonts w:ascii="Verdana" w:hAnsi="Verdana"/>
+          <w:sz w:val="20"/>
+          <w:szCs w:val="20"/>
+        </w:rPr>
+      </w:pPr>
+      <w:r>
+        <w:rPr>
+          <w:rFonts w:ascii="Verdana" w:hAnsi="Verdana"/>
+          <w:sz w:val="20"/>
+          <w:szCs w:val="20"/>
+        </w:rPr>
+        <w:t xml:space="preserve">A </w:t>
+      </w:r>
+      <w:proofErr w:type="spellStart"/>
+      <w:r>
+        <w:rPr>
+          <w:rFonts w:ascii="Verdana" w:hAnsi="Verdana"/>
+          <w:sz w:val="20"/>
+          <w:szCs w:val="20"/>
+        </w:rPr>
+        <w:t>GitHub</w:t>
+      </w:r>
+      <w:proofErr w:type="spellEnd"/>
+      <w:r>
+        <w:rPr>
+          <w:rFonts w:ascii="Verdana" w:hAnsi="Verdana"/>
+          <w:sz w:val="20"/>
+          <w:szCs w:val="20"/>
+        </w:rPr>
+        <w:t xml:space="preserve"> will be used </w:t>
+      </w:r>
+      <w:r>
+        <w:rPr>
+          <w:rFonts w:ascii="Verdana" w:hAnsi="Verdana"/>
+          <w:sz w:val="20"/>
+          <w:szCs w:val="20"/>
+        </w:rPr>
+        <w:t xml:space="preserve">as </w:t>
+      </w:r>
+      <w:r>
+        <w:rPr>
+          <w:rFonts w:ascii="Verdana" w:hAnsi="Verdana"/>
+          <w:sz w:val="20"/>
+          <w:szCs w:val="20"/>
+        </w:rPr>
+        <w:t>document manageme</w:t>
+      </w:r>
+      <w:r>
+        <w:rPr>
+          <w:rFonts w:ascii="Verdana" w:hAnsi="Verdana"/>
+          <w:sz w:val="20"/>
+          <w:szCs w:val="20"/>
+        </w:rPr>
+        <w:t>nt application to</w:t>
+      </w:r>
+      <w:r>
+        <w:rPr>
+          <w:rFonts w:ascii="Verdana" w:hAnsi="Verdana"/>
+          <w:sz w:val="20"/>
+          <w:szCs w:val="20"/>
+        </w:rPr>
+        <w:t xml:space="preserve"> keep track of the code and documentation</w:t>
+      </w:r>
+      <w:r>
+        <w:rPr>
+          <w:rFonts w:ascii="Verdana" w:hAnsi="Verdana"/>
+          <w:sz w:val="20"/>
+          <w:szCs w:val="20"/>
+        </w:rPr>
+        <w:t xml:space="preserve">s. </w:t>
+      </w:r>
+      <w:r>
+        <w:rPr>
+          <w:rFonts w:ascii="Verdana" w:hAnsi="Verdana"/>
+          <w:sz w:val="20"/>
+          <w:szCs w:val="20"/>
+        </w:rPr>
+        <w:t xml:space="preserve">The reason is that it is quite easy to use even for first time users given that there is </w:t>
+      </w:r>
+      <w:proofErr w:type="spellStart"/>
+      <w:r>
+        <w:rPr>
+          <w:rFonts w:ascii="Verdana" w:hAnsi="Verdana"/>
+          <w:sz w:val="20"/>
+          <w:szCs w:val="20"/>
+        </w:rPr>
+        <w:t>GitHub</w:t>
+      </w:r>
+      <w:proofErr w:type="spellEnd"/>
+      <w:r>
+        <w:rPr>
+          <w:rFonts w:ascii="Verdana" w:hAnsi="Verdana"/>
+          <w:sz w:val="20"/>
+          <w:szCs w:val="20"/>
+        </w:rPr>
+        <w:t xml:space="preserve"> Desktop for easy upload.</w:t>
+      </w:r>
+    </w:p>
+    <w:p>
+      <w:pPr>
+        <w:rPr>
+          <w:rFonts w:ascii="Verdana" w:hAnsi="Verdana"/>
+          <w:sz w:val="20"/>
+          <w:szCs w:val="20"/>
+        </w:rPr>
+      </w:pPr>
+    </w:p>
+    <w:p>
+      <w:pPr>
+        <w:rPr>
+          <w:rFonts w:ascii="Verdana" w:hAnsi="Verdana"/>
+          <w:sz w:val="20"/>
+          <w:szCs w:val="20"/>
+        </w:rPr>
+      </w:pPr>
+      <w:r>
+        <w:rPr>
+          <w:rFonts w:ascii="Verdana" w:hAnsi="Verdana"/>
+          <w:sz w:val="20"/>
+          <w:szCs w:val="20"/>
+        </w:rPr>
+        <w:t xml:space="preserve">Dynamic System Development Model </w:t>
+      </w:r>
+      <w:proofErr w:type="spellStart"/>
+      <w:r>
+        <w:rPr>
+          <w:rFonts w:ascii="Verdana" w:hAnsi="Verdana"/>
+          <w:sz w:val="20"/>
+          <w:szCs w:val="20"/>
+        </w:rPr>
+        <w:t>Atern</w:t>
+      </w:r>
+      <w:proofErr w:type="spellEnd"/>
+      <w:r>
+        <w:rPr>
+          <w:rFonts w:ascii="Verdana" w:hAnsi="Verdana"/>
+          <w:sz w:val="20"/>
+          <w:szCs w:val="20"/>
+        </w:rPr>
+        <w:t xml:space="preserve"> (DSDM </w:t>
+      </w:r>
+      <w:proofErr w:type="spellStart"/>
+      <w:r>
+        <w:rPr>
+          <w:rFonts w:ascii="Verdana" w:hAnsi="Verdana"/>
+          <w:sz w:val="20"/>
+          <w:szCs w:val="20"/>
+        </w:rPr>
+        <w:t>Atern</w:t>
+      </w:r>
+      <w:proofErr w:type="spellEnd"/>
+      <w:r>
+        <w:rPr>
+          <w:rFonts w:ascii="Verdana" w:hAnsi="Verdana"/>
+          <w:sz w:val="20"/>
+          <w:szCs w:val="20"/>
+        </w:rPr>
+        <w:t>)</w:t>
+      </w:r>
+      <w:r>
+        <w:rPr>
+          <w:rFonts w:ascii="Verdana" w:hAnsi="Verdana"/>
+          <w:sz w:val="20"/>
+          <w:szCs w:val="20"/>
+        </w:rPr>
+        <w:t xml:space="preserve"> </w:t>
+      </w:r>
+      <w:r>
+        <w:rPr>
+          <w:rFonts w:ascii="Verdana" w:hAnsi="Verdana"/>
+          <w:sz w:val="20"/>
+          <w:szCs w:val="20"/>
+        </w:rPr>
+        <w:t xml:space="preserve">development framework will be used </w:t>
+      </w:r>
+      <w:r>
+        <w:rPr>
+          <w:rFonts w:ascii="Verdana" w:hAnsi="Verdana"/>
+          <w:sz w:val="20"/>
+          <w:szCs w:val="20"/>
+        </w:rPr>
+        <w:t xml:space="preserve">as </w:t>
+      </w:r>
+      <w:r>
+        <w:rPr>
+          <w:rFonts w:ascii="Verdana" w:hAnsi="Verdana"/>
+          <w:sz w:val="20"/>
+          <w:szCs w:val="20"/>
+        </w:rPr>
+        <w:t>methodology</w:t>
+      </w:r>
+      <w:r>
+        <w:rPr>
+          <w:rFonts w:ascii="Verdana" w:hAnsi="Verdana"/>
+          <w:sz w:val="20"/>
+          <w:szCs w:val="20"/>
+        </w:rPr>
+        <w:t xml:space="preserve"> to develop all the products of the project </w:t>
+      </w:r>
+      <w:r>
+        <w:rPr>
+          <w:rFonts w:ascii="Verdana" w:hAnsi="Verdana"/>
+          <w:sz w:val="20"/>
+          <w:szCs w:val="20"/>
+        </w:rPr>
+        <w:t xml:space="preserve">because the time and cost for DSDM </w:t>
+      </w:r>
+      <w:proofErr w:type="spellStart"/>
+      <w:r>
+        <w:rPr>
+          <w:rFonts w:ascii="Verdana" w:hAnsi="Verdana"/>
+          <w:sz w:val="20"/>
+          <w:szCs w:val="20"/>
+        </w:rPr>
+        <w:t>Atern</w:t>
+      </w:r>
+      <w:proofErr w:type="spellEnd"/>
+      <w:r>
+        <w:rPr>
+          <w:rFonts w:ascii="Verdana" w:hAnsi="Verdana"/>
+          <w:sz w:val="20"/>
+          <w:szCs w:val="20"/>
+        </w:rPr>
+        <w:t xml:space="preserve"> are fixed which leaves us to worry about scope only. Another </w:t>
+      </w:r>
+      <w:r>
+        <w:rPr>
+          <w:rFonts w:ascii="Verdana" w:hAnsi="Verdana"/>
+          <w:sz w:val="20"/>
+          <w:szCs w:val="20"/>
+        </w:rPr>
         <w:lastRenderedPageBreak/>
-        <w:t>Given that our target market are users of Microsoft SQL Servers, we have a Database Specialist who is experienced in handling and administering</w:t>
-      </w:r>
-      <w:r>
-        <w:rPr>
-          <w:rFonts w:ascii="Verdana" w:hAnsi="Verdana"/>
-          <w:sz w:val="20"/>
-          <w:szCs w:val="20"/>
-        </w:rPr>
-        <w:t xml:space="preserve"> Microsoft SQL Servers. With </w:t>
-      </w:r>
-      <w:r>
-        <w:rPr>
-          <w:rFonts w:ascii="Verdana" w:hAnsi="Verdana" w:hint="eastAsia"/>
-          <w:sz w:val="20"/>
-          <w:szCs w:val="20"/>
-        </w:rPr>
-        <w:t>their</w:t>
-      </w:r>
-      <w:r>
-        <w:rPr>
-          <w:rFonts w:ascii="Verdana" w:hAnsi="Verdana"/>
-          <w:sz w:val="20"/>
-          <w:szCs w:val="20"/>
-        </w:rPr>
-        <w:t xml:space="preserve"> skills, we are confident that a Database Evaluator</w:t>
-      </w:r>
-      <w:r>
-        <w:rPr>
-          <w:rFonts w:ascii="Verdana" w:hAnsi="Verdana"/>
-          <w:sz w:val="20"/>
-          <w:szCs w:val="20"/>
-        </w:rPr>
-        <w:t xml:space="preserve"> and a client application </w:t>
-      </w:r>
-      <w:r>
-        <w:rPr>
-          <w:rFonts w:ascii="Verdana" w:hAnsi="Verdana"/>
-          <w:sz w:val="20"/>
-          <w:szCs w:val="20"/>
-        </w:rPr>
-        <w:t>will be produced.</w:t>
-      </w:r>
-      <w:r>
-        <w:rPr>
-          <w:rFonts w:ascii="Verdana" w:hAnsi="Verdana"/>
-          <w:sz w:val="20"/>
-          <w:szCs w:val="20"/>
-        </w:rPr>
-        <w:t xml:space="preserve"> With s</w:t>
-      </w:r>
-      <w:r>
-        <w:rPr>
-          <w:rFonts w:ascii="Verdana" w:hAnsi="Verdana"/>
-          <w:sz w:val="20"/>
-          <w:szCs w:val="20"/>
-        </w:rPr>
-        <w:t>tandards.</w:t>
-      </w:r>
-    </w:p>
-    <w:p>
-      <w:pPr>
-        <w:rPr>
-          <w:rFonts w:ascii="Verdana" w:hAnsi="Verdana"/>
-          <w:sz w:val="20"/>
-          <w:szCs w:val="20"/>
-        </w:rPr>
-      </w:pPr>
-    </w:p>
-    <w:p>
-      <w:pPr>
-        <w:rPr>
-          <w:rFonts w:cs="Times New Roman"/>
-        </w:rPr>
-      </w:pPr>
-      <w:r>
-        <w:rPr>
-          <w:rFonts w:ascii="Verdana" w:hAnsi="Verdana"/>
-          <w:sz w:val="20"/>
-          <w:szCs w:val="20"/>
-        </w:rPr>
-        <w:t>Project team</w:t>
-      </w:r>
-      <w:r>
-        <w:rPr>
-          <w:rFonts w:ascii="Verdana" w:hAnsi="Verdana"/>
-          <w:sz w:val="20"/>
-          <w:szCs w:val="20"/>
-        </w:rPr>
-        <w:t xml:space="preserve"> target </w:t>
-      </w:r>
-      <w:r>
-        <w:rPr>
-          <w:rFonts w:ascii="Verdana" w:hAnsi="Verdana"/>
-          <w:color w:val="222222"/>
-          <w:sz w:val="20"/>
-          <w:szCs w:val="20"/>
-          <w:shd w:val="clear" w:color="auto" w:fill="FFFFFF"/>
-        </w:rPr>
-        <w:t>Relational database management system</w:t>
-      </w:r>
-      <w:r>
-        <w:rPr>
-          <w:rFonts w:cs="Times New Roman" w:hint="eastAsia"/>
-        </w:rPr>
-        <w:t xml:space="preserve"> (</w:t>
-      </w:r>
-      <w:r>
-        <w:rPr>
-          <w:rFonts w:ascii="Verdana" w:hAnsi="Verdana"/>
-          <w:sz w:val="20"/>
-          <w:szCs w:val="20"/>
-        </w:rPr>
-        <w:t>RDBMS</w:t>
-      </w:r>
-      <w:r>
-        <w:rPr>
-          <w:rFonts w:ascii="Verdana" w:hAnsi="Verdana" w:hint="eastAsia"/>
-          <w:sz w:val="20"/>
-          <w:szCs w:val="20"/>
-        </w:rPr>
-        <w:t>)</w:t>
-      </w:r>
-      <w:r>
-        <w:rPr>
-          <w:rFonts w:ascii="Verdana" w:hAnsi="Verdana"/>
-          <w:sz w:val="20"/>
-          <w:szCs w:val="20"/>
-        </w:rPr>
-        <w:t xml:space="preserve"> is a Microsoft Product, the Database Evaluator </w:t>
-      </w:r>
-      <w:r>
-        <w:rPr>
-          <w:rFonts w:ascii="Verdana" w:hAnsi="Verdana"/>
-          <w:sz w:val="20"/>
-          <w:szCs w:val="20"/>
-        </w:rPr>
-        <w:t xml:space="preserve">and client application </w:t>
-      </w:r>
-      <w:r>
-        <w:rPr>
-          <w:rFonts w:ascii="Verdana" w:hAnsi="Verdana"/>
-          <w:sz w:val="20"/>
-          <w:szCs w:val="20"/>
-        </w:rPr>
-        <w:t xml:space="preserve">should be built using a Microsoft product as well. In this case, the team’s Programmer has a choice between Visual Basic or C# to create the Windows Form Application. The Programmer has </w:t>
-      </w:r>
-      <w:r>
-        <w:rPr>
-          <w:rFonts w:ascii="Verdana" w:hAnsi="Verdana"/>
-          <w:sz w:val="20"/>
-          <w:szCs w:val="20"/>
-        </w:rPr>
-        <w:t xml:space="preserve">experience </w:t>
-      </w:r>
-      <w:r>
-        <w:rPr>
-          <w:rFonts w:ascii="Verdana" w:hAnsi="Verdana"/>
-          <w:sz w:val="20"/>
-          <w:szCs w:val="20"/>
-        </w:rPr>
-        <w:t xml:space="preserve">in </w:t>
-      </w:r>
-      <w:r>
-        <w:rPr>
-          <w:rFonts w:ascii="Verdana" w:hAnsi="Verdana"/>
-          <w:sz w:val="20"/>
-          <w:szCs w:val="20"/>
-        </w:rPr>
-        <w:t>programing</w:t>
-      </w:r>
-      <w:r>
-        <w:rPr>
-          <w:rFonts w:ascii="Verdana" w:hAnsi="Verdana"/>
-          <w:sz w:val="20"/>
-          <w:szCs w:val="20"/>
-        </w:rPr>
-        <w:t xml:space="preserve"> so the </w:t>
-      </w:r>
-      <w:r>
-        <w:rPr>
-          <w:rFonts w:ascii="Verdana" w:hAnsi="Verdana"/>
-          <w:sz w:val="20"/>
-          <w:szCs w:val="20"/>
-        </w:rPr>
-        <w:t>C# will be used</w:t>
-      </w:r>
-      <w:r>
-        <w:rPr>
-          <w:rFonts w:ascii="Verdana" w:hAnsi="Verdana"/>
-          <w:sz w:val="20"/>
-          <w:szCs w:val="20"/>
-        </w:rPr>
-        <w:t>. Since there is a fixed deadline that needs to be met, every moment is important so trying to learn a new language with unfamiliar syntax should be avoided.  For the IDE, Visual Studio will be used as it already has some drag and drop tools to make the development of the GUI of the desktop application easier.</w:t>
-      </w:r>
-    </w:p>
-    <w:p>
-      <w:pPr>
-        <w:rPr>
-          <w:rFonts w:ascii="Verdana" w:hAnsi="Verdana"/>
-          <w:sz w:val="20"/>
-          <w:szCs w:val="20"/>
-        </w:rPr>
-      </w:pPr>
-    </w:p>
-    <w:p>
-      <w:pPr>
-        <w:rPr>
-          <w:rFonts w:ascii="Verdana" w:hAnsi="Verdana"/>
-          <w:sz w:val="20"/>
-          <w:szCs w:val="20"/>
-        </w:rPr>
-      </w:pPr>
-      <w:r>
-        <w:rPr>
-          <w:rFonts w:ascii="Verdana" w:hAnsi="Verdana"/>
-          <w:sz w:val="20"/>
-          <w:szCs w:val="20"/>
-        </w:rPr>
-        <w:t>Besides the actual Database Evaluation tool, a product website is also needed. T</w:t>
-      </w:r>
-      <w:r>
-        <w:rPr>
-          <w:rFonts w:ascii="Verdana" w:hAnsi="Verdana"/>
-          <w:sz w:val="20"/>
-          <w:szCs w:val="20"/>
-        </w:rPr>
-        <w:t>he product website from</w:t>
-      </w:r>
-      <w:r>
-        <w:rPr>
-          <w:rFonts w:ascii="Verdana" w:hAnsi="Verdana"/>
-          <w:sz w:val="20"/>
-          <w:szCs w:val="20"/>
-        </w:rPr>
-        <w:t xml:space="preserve"> where the tool will be downloaded by the users. There are a lot of available technologies that can be used for web development but because time is of the essence, the chosen ones are PHP, WordPress and MySQL. The team’s Web Developer already has experience in creating websites using the said technologies and this will allow us to develop the website quickly along with the tool.  Also, WordPress, being a CMS tool, has a lot of Plugins and Themes that just needs to be imported to use. These plugins will make designing the website much easier. Furthermore, finding resources and references for the said technologies will be easier given that many websites are built from them.</w:t>
-      </w:r>
-    </w:p>
-    <w:p>
-      <w:pPr>
-        <w:rPr>
-          <w:rFonts w:ascii="Verdana" w:hAnsi="Verdana"/>
-          <w:sz w:val="20"/>
-          <w:szCs w:val="20"/>
-        </w:rPr>
-      </w:pPr>
-      <w:r>
-        <w:rPr>
-          <w:rFonts w:ascii="Verdana" w:hAnsi="Verdana"/>
-          <w:sz w:val="20"/>
-          <w:szCs w:val="20"/>
-        </w:rPr>
-        <w:t xml:space="preserve">A </w:t>
-      </w:r>
-      <w:r>
-        <w:rPr>
-          <w:rFonts w:ascii="Verdana" w:hAnsi="Verdana"/>
-          <w:sz w:val="20"/>
-          <w:szCs w:val="20"/>
-        </w:rPr>
-        <w:t xml:space="preserve">GitHub will be used </w:t>
-      </w:r>
-      <w:r>
-        <w:rPr>
-          <w:rFonts w:ascii="Verdana" w:hAnsi="Verdana"/>
-          <w:sz w:val="20"/>
-          <w:szCs w:val="20"/>
-        </w:rPr>
-        <w:t xml:space="preserve">as </w:t>
-      </w:r>
-      <w:r>
-        <w:rPr>
-          <w:rFonts w:ascii="Verdana" w:hAnsi="Verdana"/>
-          <w:sz w:val="20"/>
-          <w:szCs w:val="20"/>
-        </w:rPr>
-        <w:t>document manageme</w:t>
-      </w:r>
-      <w:r>
-        <w:rPr>
-          <w:rFonts w:ascii="Verdana" w:hAnsi="Verdana"/>
-          <w:sz w:val="20"/>
-          <w:szCs w:val="20"/>
-        </w:rPr>
-        <w:t>nt application to</w:t>
-      </w:r>
-      <w:r>
-        <w:rPr>
-          <w:rFonts w:ascii="Verdana" w:hAnsi="Verdana"/>
-          <w:sz w:val="20"/>
-          <w:szCs w:val="20"/>
-        </w:rPr>
-        <w:t xml:space="preserve"> keep track of the code and documentation</w:t>
-      </w:r>
-      <w:r>
-        <w:rPr>
-          <w:rFonts w:ascii="Verdana" w:hAnsi="Verdana"/>
-          <w:sz w:val="20"/>
-          <w:szCs w:val="20"/>
-        </w:rPr>
-        <w:t xml:space="preserve">s. </w:t>
-      </w:r>
-      <w:r>
-        <w:rPr>
-          <w:rFonts w:ascii="Verdana" w:hAnsi="Verdana"/>
-          <w:sz w:val="20"/>
-          <w:szCs w:val="20"/>
-        </w:rPr>
-        <w:t>The reason is that it is quite easy to use even for first time users given that there is GitHub Desktop for easy upload.</w:t>
-      </w:r>
-    </w:p>
-    <w:p>
-      <w:pPr>
-        <w:rPr>
-          <w:rFonts w:ascii="Verdana" w:hAnsi="Verdana"/>
-          <w:sz w:val="20"/>
-          <w:szCs w:val="20"/>
-        </w:rPr>
-      </w:pPr>
-    </w:p>
-    <w:p>
-      <w:pPr>
-        <w:rPr>
-          <w:rFonts w:ascii="Verdana" w:hAnsi="Verdana"/>
-          <w:sz w:val="20"/>
-          <w:szCs w:val="20"/>
-        </w:rPr>
-      </w:pPr>
-      <w:r>
-        <w:rPr>
-          <w:rFonts w:ascii="Verdana" w:hAnsi="Verdana"/>
-          <w:sz w:val="20"/>
-          <w:szCs w:val="20"/>
-        </w:rPr>
-        <w:t>Dynamic System Development Model Atern (DSDM Atern)</w:t>
-      </w:r>
-      <w:r>
-        <w:rPr>
-          <w:rFonts w:ascii="Verdana" w:hAnsi="Verdana"/>
-          <w:sz w:val="20"/>
-          <w:szCs w:val="20"/>
-        </w:rPr>
-        <w:t xml:space="preserve"> </w:t>
-      </w:r>
-      <w:r>
-        <w:rPr>
-          <w:rFonts w:ascii="Verdana" w:hAnsi="Verdana"/>
-          <w:sz w:val="20"/>
-          <w:szCs w:val="20"/>
-        </w:rPr>
-        <w:t xml:space="preserve">development framework will be used </w:t>
-      </w:r>
-      <w:r>
-        <w:rPr>
-          <w:rFonts w:ascii="Verdana" w:hAnsi="Verdana"/>
-          <w:sz w:val="20"/>
-          <w:szCs w:val="20"/>
-        </w:rPr>
-        <w:t xml:space="preserve">as </w:t>
-      </w:r>
-      <w:r>
-        <w:rPr>
-          <w:rFonts w:ascii="Verdana" w:hAnsi="Verdana"/>
-          <w:sz w:val="20"/>
-          <w:szCs w:val="20"/>
-        </w:rPr>
-        <w:t>methodology</w:t>
-      </w:r>
-      <w:r>
-        <w:rPr>
-          <w:rFonts w:ascii="Verdana" w:hAnsi="Verdana"/>
-          <w:sz w:val="20"/>
-          <w:szCs w:val="20"/>
-        </w:rPr>
-        <w:t xml:space="preserve"> to develop all the products of the project </w:t>
-      </w:r>
-      <w:r>
-        <w:rPr>
-          <w:rFonts w:ascii="Verdana" w:hAnsi="Verdana"/>
-          <w:sz w:val="20"/>
-          <w:szCs w:val="20"/>
-        </w:rPr>
-        <w:t xml:space="preserve">because the time and cost for DSDM Atern are fixed which leaves us to worry about scope only. Another reason </w:t>
+        <w:t xml:space="preserve">reason </w:t>
       </w:r>
       <w:r>
         <w:rPr>
@@ -7610,7 +7914,61 @@
           <w:sz w:val="20"/>
           <w:szCs w:val="20"/>
         </w:rPr>
-        <w:t xml:space="preserve">se DSDM Atern is because it has a large community worldwide with different companies using this agile methodology. Furthermore, DSDM Atern can be used for large and small projects depending on the needs of the project. Using DSDM Atern, risks will be minimized as the project progresses because of its iterative and incremental approach. </w:t>
+        <w:t xml:space="preserve">se DSDM </w:t>
+      </w:r>
+      <w:proofErr w:type="spellStart"/>
+      <w:r>
+        <w:rPr>
+          <w:rFonts w:ascii="Verdana" w:hAnsi="Verdana"/>
+          <w:sz w:val="20"/>
+          <w:szCs w:val="20"/>
+        </w:rPr>
+        <w:t>Atern</w:t>
+      </w:r>
+      <w:proofErr w:type="spellEnd"/>
+      <w:r>
+        <w:rPr>
+          <w:rFonts w:ascii="Verdana" w:hAnsi="Verdana"/>
+          <w:sz w:val="20"/>
+          <w:szCs w:val="20"/>
+        </w:rPr>
+        <w:t xml:space="preserve"> is because it has a large community worldwide with different companies using this agile methodology. Furthermore, DSDM </w:t>
+      </w:r>
+      <w:proofErr w:type="spellStart"/>
+      <w:r>
+        <w:rPr>
+          <w:rFonts w:ascii="Verdana" w:hAnsi="Verdana"/>
+          <w:sz w:val="20"/>
+          <w:szCs w:val="20"/>
+        </w:rPr>
+        <w:t>Atern</w:t>
+      </w:r>
+      <w:proofErr w:type="spellEnd"/>
+      <w:r>
+        <w:rPr>
+          <w:rFonts w:ascii="Verdana" w:hAnsi="Verdana"/>
+          <w:sz w:val="20"/>
+          <w:szCs w:val="20"/>
+        </w:rPr>
+        <w:t xml:space="preserve"> can be used for large and small projects depending on the needs of the project. Using DSDM </w:t>
+      </w:r>
+      <w:proofErr w:type="spellStart"/>
+      <w:r>
+        <w:rPr>
+          <w:rFonts w:ascii="Verdana" w:hAnsi="Verdana"/>
+          <w:sz w:val="20"/>
+          <w:szCs w:val="20"/>
+        </w:rPr>
+        <w:t>Atern</w:t>
+      </w:r>
+      <w:proofErr w:type="spellEnd"/>
+      <w:r>
+        <w:rPr>
+          <w:rFonts w:ascii="Verdana" w:hAnsi="Verdana"/>
+          <w:sz w:val="20"/>
+          <w:szCs w:val="20"/>
+        </w:rPr>
+        <w:t xml:space="preserve">, risks will be minimized as the project progresses because of its iterative and incremental approach. </w:t>
       </w:r>
     </w:p>
     <w:p>
@@ -7628,7 +7986,6 @@
       </w:pPr>
       <w:bookmarkStart w:id="4" w:name="_Toc457828657"/>
       <w:r>
-        <w:lastRenderedPageBreak/>
         <w:t>System Outline</w:t>
       </w:r>
       <w:bookmarkEnd w:id="4"/>
@@ -8069,6 +8426,7 @@
           <w:sz w:val="20"/>
           <w:szCs w:val="20"/>
         </w:rPr>
+        <w:lastRenderedPageBreak/>
         <w:t xml:space="preserve">The encrypted dump file contains the customer database parameters values only. It is planned that these dump files will be </w:t>
       </w:r>
       <w:r>
@@ -8171,7 +8529,6 @@
           <w:noProof/>
           <w:lang w:eastAsia="en-NZ"/>
         </w:rPr>
-        <w:lastRenderedPageBreak/>
         <w:drawing>
           <wp:inline distT="0" distB="0" distL="0" distR="0" wp14:anchorId="2F3A33B8" wp14:editId="38BEC633">
             <wp:extent cx="4507963" cy="5212080"/>
@@ -8257,33 +8614,43 @@
           <w:sz w:val="20"/>
           <w:szCs w:val="20"/>
         </w:rPr>
-        <w:t>DSDM Atern is an agile development framework, will be used to produce the desired product of this project. DSDM Atern is one of the agile frameworks that companies use due to its features of fixed time and cost. Scope will be the only factor that will change mostly in this project. The Project in a Box has DSDM Atern templates. These will greatly help us in delivering documents and keep us on the right track throughout the project.</w:t>
-      </w:r>
-    </w:p>
-    <w:p>
-      <w:pPr>
-        <w:rPr>
-          <w:rFonts w:ascii="Verdana" w:hAnsi="Verdana"/>
-          <w:sz w:val="20"/>
-          <w:szCs w:val="20"/>
-        </w:rPr>
-      </w:pPr>
-    </w:p>
-    <w:p>
-      <w:pPr>
-        <w:rPr>
-          <w:rFonts w:ascii="Verdana" w:hAnsi="Verdana"/>
-          <w:sz w:val="20"/>
-          <w:szCs w:val="20"/>
-        </w:rPr>
-      </w:pPr>
-      <w:r>
-        <w:rPr>
-          <w:rFonts w:ascii="Verdana" w:hAnsi="Verdana"/>
-          <w:sz w:val="20"/>
-          <w:szCs w:val="20"/>
-        </w:rPr>
-        <w:t xml:space="preserve">The model of the DSDM Atern will be used as the guide in setting the dates, and distributing and prioritizing tasks. DSDM follows a reverse triangle planning. The project requirements must be extensively and carefully planned at the start before proceeding to </w:t>
+        <w:t xml:space="preserve">DSDM </w:t>
+      </w:r>
+      <w:proofErr w:type="spellStart"/>
+      <w:r>
+        <w:rPr>
+          <w:rFonts w:ascii="Verdana" w:hAnsi="Verdana"/>
+          <w:sz w:val="20"/>
+          <w:szCs w:val="20"/>
+        </w:rPr>
+        <w:t>Atern</w:t>
+      </w:r>
+      <w:proofErr w:type="spellEnd"/>
+      <w:r>
+        <w:rPr>
+          <w:rFonts w:ascii="Verdana" w:hAnsi="Verdana"/>
+          <w:sz w:val="20"/>
+          <w:szCs w:val="20"/>
+        </w:rPr>
+        <w:t xml:space="preserve"> is an agile development framework, will be used to produce the desired product of this project. DSDM </w:t>
+      </w:r>
+      <w:proofErr w:type="spellStart"/>
+      <w:r>
+        <w:rPr>
+          <w:rFonts w:ascii="Verdana" w:hAnsi="Verdana"/>
+          <w:sz w:val="20"/>
+          <w:szCs w:val="20"/>
+        </w:rPr>
+        <w:t>Atern</w:t>
+      </w:r>
+      <w:proofErr w:type="spellEnd"/>
+      <w:r>
+        <w:rPr>
+          <w:rFonts w:ascii="Verdana" w:hAnsi="Verdana"/>
+          <w:sz w:val="20"/>
+          <w:szCs w:val="20"/>
+        </w:rPr>
+        <w:t xml:space="preserve"> is one of the agile frameworks that companies use due to its features of fixed time and cost. Scope will be the only factor that will change </w:t>
       </w:r>
       <w:r>
         <w:rPr>
@@ -8292,7 +8659,69 @@
           <w:szCs w:val="20"/>
         </w:rPr>
         <w:lastRenderedPageBreak/>
-        <w:t xml:space="preserve">the next phases. Delivering the deliverables on time without sacrificing the quality is what makes DSDM hard to use but worth it at the end. </w:t>
+        <w:t xml:space="preserve">mostly in this project. The Project in a Box has DSDM </w:t>
+      </w:r>
+      <w:proofErr w:type="spellStart"/>
+      <w:r>
+        <w:rPr>
+          <w:rFonts w:ascii="Verdana" w:hAnsi="Verdana"/>
+          <w:sz w:val="20"/>
+          <w:szCs w:val="20"/>
+        </w:rPr>
+        <w:t>Atern</w:t>
+      </w:r>
+      <w:proofErr w:type="spellEnd"/>
+      <w:r>
+        <w:rPr>
+          <w:rFonts w:ascii="Verdana" w:hAnsi="Verdana"/>
+          <w:sz w:val="20"/>
+          <w:szCs w:val="20"/>
+        </w:rPr>
+        <w:t xml:space="preserve"> templates. These will greatly help us in delivering documents and keep us on the right track throughout the project.</w:t>
+      </w:r>
+    </w:p>
+    <w:p>
+      <w:pPr>
+        <w:rPr>
+          <w:rFonts w:ascii="Verdana" w:hAnsi="Verdana"/>
+          <w:sz w:val="20"/>
+          <w:szCs w:val="20"/>
+        </w:rPr>
+      </w:pPr>
+    </w:p>
+    <w:p>
+      <w:pPr>
+        <w:rPr>
+          <w:rFonts w:ascii="Verdana" w:hAnsi="Verdana"/>
+          <w:sz w:val="20"/>
+          <w:szCs w:val="20"/>
+        </w:rPr>
+      </w:pPr>
+      <w:r>
+        <w:rPr>
+          <w:rFonts w:ascii="Verdana" w:hAnsi="Verdana"/>
+          <w:sz w:val="20"/>
+          <w:szCs w:val="20"/>
+        </w:rPr>
+        <w:t xml:space="preserve">The model of the DSDM </w:t>
+      </w:r>
+      <w:proofErr w:type="spellStart"/>
+      <w:r>
+        <w:rPr>
+          <w:rFonts w:ascii="Verdana" w:hAnsi="Verdana"/>
+          <w:sz w:val="20"/>
+          <w:szCs w:val="20"/>
+        </w:rPr>
+        <w:t>Atern</w:t>
+      </w:r>
+      <w:proofErr w:type="spellEnd"/>
+      <w:r>
+        <w:rPr>
+          <w:rFonts w:ascii="Verdana" w:hAnsi="Verdana"/>
+          <w:sz w:val="20"/>
+          <w:szCs w:val="20"/>
+        </w:rPr>
+        <w:t xml:space="preserve"> will be used as the guide in setting the dates, and distributing and prioritizing tasks. DSDM follows a reverse triangle planning. The project requirements must be extensively and carefully planned at the start before proceeding to the next phases. Delivering the deliverables on time without sacrificing the quality is what makes DSDM hard to use but worth it at the end. </w:t>
       </w:r>
     </w:p>
     <w:p/>
@@ -8399,6 +8828,7 @@
           <w:lang w:val="en-US"/>
         </w:rPr>
       </w:pPr>
+      <w:proofErr w:type="spellStart"/>
       <w:r>
         <w:rPr>
           <w:rFonts w:ascii="Verdana" w:hAnsi="Verdana"/>
@@ -8406,7 +8836,17 @@
           <w:szCs w:val="20"/>
           <w:lang w:val="en-US"/>
         </w:rPr>
-        <w:t>Changming Wu</w:t>
+        <w:t>Changming</w:t>
+      </w:r>
+      <w:proofErr w:type="spellEnd"/>
+      <w:r>
+        <w:rPr>
+          <w:rFonts w:ascii="Verdana" w:hAnsi="Verdana"/>
+          <w:sz w:val="20"/>
+          <w:szCs w:val="20"/>
+          <w:lang w:val="en-US"/>
+        </w:rPr>
+        <w:t xml:space="preserve"> Wu</w:t>
       </w:r>
     </w:p>
     <w:p>
@@ -8454,8 +8894,19 @@
           <w:szCs w:val="20"/>
           <w:lang w:val="en-US"/>
         </w:rPr>
-        <w:t>Hardik Kansara</w:t>
-      </w:r>
+        <w:t xml:space="preserve">Hardik </w:t>
+      </w:r>
+      <w:proofErr w:type="spellStart"/>
+      <w:r>
+        <w:rPr>
+          <w:rFonts w:ascii="Verdana" w:hAnsi="Verdana"/>
+          <w:sz w:val="20"/>
+          <w:szCs w:val="20"/>
+          <w:lang w:val="en-US"/>
+        </w:rPr>
+        <w:t>Kansara</w:t>
+      </w:r>
+      <w:proofErr w:type="spellEnd"/>
     </w:p>
     <w:p>
       <w:pPr>
@@ -8495,6 +8946,7 @@
           <w:lang w:val="en-US"/>
         </w:rPr>
       </w:pPr>
+      <w:proofErr w:type="spellStart"/>
       <w:r>
         <w:rPr>
           <w:rFonts w:ascii="Verdana" w:hAnsi="Verdana"/>
@@ -8502,7 +8954,17 @@
           <w:szCs w:val="20"/>
           <w:lang w:val="en-US"/>
         </w:rPr>
-        <w:t>Kwinno Pineda</w:t>
+        <w:t>Kwinno</w:t>
+      </w:r>
+      <w:proofErr w:type="spellEnd"/>
+      <w:r>
+        <w:rPr>
+          <w:rFonts w:ascii="Verdana" w:hAnsi="Verdana"/>
+          <w:sz w:val="20"/>
+          <w:szCs w:val="20"/>
+          <w:lang w:val="en-US"/>
+        </w:rPr>
+        <w:t xml:space="preserve"> Pineda</w:t>
       </w:r>
     </w:p>
     <w:p>
@@ -8550,8 +9012,19 @@
           <w:szCs w:val="20"/>
           <w:lang w:val="en-US"/>
         </w:rPr>
-        <w:t>Patrick Cura</w:t>
-      </w:r>
+        <w:t xml:space="preserve">Patrick </w:t>
+      </w:r>
+      <w:proofErr w:type="spellStart"/>
+      <w:r>
+        <w:rPr>
+          <w:rFonts w:ascii="Verdana" w:hAnsi="Verdana"/>
+          <w:sz w:val="20"/>
+          <w:szCs w:val="20"/>
+          <w:lang w:val="en-US"/>
+        </w:rPr>
+        <w:t>Cura</w:t>
+      </w:r>
+      <w:proofErr w:type="spellEnd"/>
     </w:p>
     <w:p>
       <w:pPr>
@@ -8598,8 +9071,19 @@
           <w:szCs w:val="20"/>
           <w:lang w:val="en-US"/>
         </w:rPr>
-        <w:t>Steve McKinlay</w:t>
-      </w:r>
+        <w:t xml:space="preserve">Steve </w:t>
+      </w:r>
+      <w:proofErr w:type="spellStart"/>
+      <w:r>
+        <w:rPr>
+          <w:rFonts w:ascii="Verdana" w:hAnsi="Verdana"/>
+          <w:sz w:val="20"/>
+          <w:szCs w:val="20"/>
+          <w:lang w:val="en-US"/>
+        </w:rPr>
+        <w:t>McKinlay</w:t>
+      </w:r>
+      <w:proofErr w:type="spellEnd"/>
     </w:p>
     <w:p>
       <w:pPr>
@@ -8716,13 +9200,23 @@
                 <w:szCs w:val="20"/>
               </w:rPr>
             </w:pPr>
-            <w:r>
-              <w:rPr>
-                <w:rFonts w:ascii="Verdana" w:hAnsi="Verdana"/>
-                <w:sz w:val="20"/>
-                <w:szCs w:val="20"/>
-              </w:rPr>
-              <w:t>Changming Wu</w:t>
+            <w:proofErr w:type="spellStart"/>
+            <w:r>
+              <w:rPr>
+                <w:rFonts w:ascii="Verdana" w:hAnsi="Verdana"/>
+                <w:sz w:val="20"/>
+                <w:szCs w:val="20"/>
+              </w:rPr>
+              <w:t>Changming</w:t>
+            </w:r>
+            <w:proofErr w:type="spellEnd"/>
+            <w:r>
+              <w:rPr>
+                <w:rFonts w:ascii="Verdana" w:hAnsi="Verdana"/>
+                <w:sz w:val="20"/>
+                <w:szCs w:val="20"/>
+              </w:rPr>
+              <w:t xml:space="preserve"> Wu</w:t>
             </w:r>
           </w:p>
         </w:tc>
@@ -8753,8 +9247,18 @@
                 <w:sz w:val="20"/>
                 <w:szCs w:val="20"/>
               </w:rPr>
-              <w:t>Hardik Kansara</w:t>
-            </w:r>
+              <w:t xml:space="preserve">Hardik </w:t>
+            </w:r>
+            <w:proofErr w:type="spellStart"/>
+            <w:r>
+              <w:rPr>
+                <w:rFonts w:ascii="Verdana" w:hAnsi="Verdana"/>
+                <w:sz w:val="20"/>
+                <w:szCs w:val="20"/>
+              </w:rPr>
+              <w:t>Kansara</w:t>
+            </w:r>
+            <w:proofErr w:type="spellEnd"/>
           </w:p>
         </w:tc>
         <w:tc>
@@ -8778,13 +9282,23 @@
                 <w:szCs w:val="20"/>
               </w:rPr>
             </w:pPr>
-            <w:r>
-              <w:rPr>
-                <w:rFonts w:ascii="Verdana" w:hAnsi="Verdana"/>
-                <w:sz w:val="20"/>
-                <w:szCs w:val="20"/>
-              </w:rPr>
-              <w:t>Kwino Pineda</w:t>
+            <w:proofErr w:type="spellStart"/>
+            <w:r>
+              <w:rPr>
+                <w:rFonts w:ascii="Verdana" w:hAnsi="Verdana"/>
+                <w:sz w:val="20"/>
+                <w:szCs w:val="20"/>
+              </w:rPr>
+              <w:t>Kwino</w:t>
+            </w:r>
+            <w:proofErr w:type="spellEnd"/>
+            <w:r>
+              <w:rPr>
+                <w:rFonts w:ascii="Verdana" w:hAnsi="Verdana"/>
+                <w:sz w:val="20"/>
+                <w:szCs w:val="20"/>
+              </w:rPr>
+              <w:t xml:space="preserve"> Pineda</w:t>
             </w:r>
           </w:p>
         </w:tc>
@@ -8815,8 +9329,18 @@
                 <w:sz w:val="20"/>
                 <w:szCs w:val="20"/>
               </w:rPr>
-              <w:t>Patrick Cura</w:t>
-            </w:r>
+              <w:t xml:space="preserve">Patrick </w:t>
+            </w:r>
+            <w:proofErr w:type="spellStart"/>
+            <w:r>
+              <w:rPr>
+                <w:rFonts w:ascii="Verdana" w:hAnsi="Verdana"/>
+                <w:sz w:val="20"/>
+                <w:szCs w:val="20"/>
+              </w:rPr>
+              <w:t>Cura</w:t>
+            </w:r>
+            <w:proofErr w:type="spellEnd"/>
           </w:p>
         </w:tc>
         <w:tc>
@@ -9617,6 +10141,7 @@
                 <w:sz w:val="20"/>
                 <w:szCs w:val="20"/>
               </w:rPr>
+              <w:lastRenderedPageBreak/>
               <w:t xml:space="preserve">5. </w:t>
             </w:r>
             <w:r>
@@ -10365,7 +10890,6 @@
           <w:szCs w:val="20"/>
           <w:lang w:val="en-US"/>
         </w:rPr>
-        <w:lastRenderedPageBreak/>
         <w:t>Database Specialist will handle the creation of the project specification and requirements because it is his domain of expertise. He will consult and inform of the team of the scope so as to get a consensus if the team can do it as per their current skills.</w:t>
       </w:r>
     </w:p>
@@ -10621,7 +11145,6 @@
       </w:pPr>
       <w:bookmarkStart w:id="7" w:name="_Toc457828660"/>
       <w:r>
-        <w:lastRenderedPageBreak/>
         <w:t>Management</w:t>
       </w:r>
       <w:bookmarkEnd w:id="7"/>
@@ -10710,8 +11233,18 @@
           <w:sz w:val="20"/>
           <w:szCs w:val="20"/>
         </w:rPr>
-        <w:t xml:space="preserve"> at Weltec</w:t>
-      </w:r>
+        <w:t xml:space="preserve"> at </w:t>
+      </w:r>
+      <w:proofErr w:type="spellStart"/>
+      <w:r>
+        <w:rPr>
+          <w:rFonts w:ascii="Verdana" w:hAnsi="Verdana"/>
+          <w:sz w:val="20"/>
+          <w:szCs w:val="20"/>
+        </w:rPr>
+        <w:t>Weltec</w:t>
+      </w:r>
+      <w:proofErr w:type="spellEnd"/>
       <w:r>
         <w:rPr>
           <w:rFonts w:ascii="Verdana" w:hAnsi="Verdana"/>
@@ -11187,16 +11720,7 @@
           <w:sz w:val="20"/>
           <w:szCs w:val="20"/>
         </w:rPr>
-        <w:t xml:space="preserve"> Project manager </w:t>
-      </w:r>
-      <w:r>
-        <w:rPr>
-          <w:rFonts w:ascii="Verdana" w:hAnsi="Verdana"/>
-          <w:sz w:val="20"/>
-          <w:szCs w:val="20"/>
-        </w:rPr>
-        <w:lastRenderedPageBreak/>
-        <w:t>should make the meeting minute after each meeting and send an email to project advisor and project team members including meeting minute and prior meeting agenda.</w:t>
+        <w:t xml:space="preserve"> Project manager should make the meeting minute after each meeting and send an email to project advisor and project team members including meeting minute and prior meeting agenda.</w:t>
       </w:r>
     </w:p>
     <w:p>
@@ -11325,7 +11849,25 @@
           <w:sz w:val="20"/>
           <w:szCs w:val="20"/>
         </w:rPr>
-        <w:t>This project will use Github to manage materials in progress, and the deliverables.  It is not only can create a repository to make sure everyone has good access to the work product but also it can backup appropriately and write comments for each changed.</w:t>
+        <w:t xml:space="preserve">This project will use </w:t>
+      </w:r>
+      <w:proofErr w:type="spellStart"/>
+      <w:r>
+        <w:rPr>
+          <w:rFonts w:ascii="Verdana" w:hAnsi="Verdana"/>
+          <w:sz w:val="20"/>
+          <w:szCs w:val="20"/>
+        </w:rPr>
+        <w:t>Github</w:t>
+      </w:r>
+      <w:proofErr w:type="spellEnd"/>
+      <w:r>
+        <w:rPr>
+          <w:rFonts w:ascii="Verdana" w:hAnsi="Verdana"/>
+          <w:sz w:val="20"/>
+          <w:szCs w:val="20"/>
+        </w:rPr>
+        <w:t xml:space="preserve"> to manage materials in progress, and the deliverables.  It is not only can create a repository to make sure everyone has good access to the work product but also it can backup appropriately and write comments for each changed.</w:t>
       </w:r>
     </w:p>
     <w:p>
@@ -11593,6 +12135,7 @@
           <w:szCs w:val="20"/>
           <w:lang w:val="en-US"/>
         </w:rPr>
+        <w:lastRenderedPageBreak/>
         <w:t>Identification</w:t>
       </w:r>
     </w:p>
@@ -11700,7 +12243,6 @@
           <w:szCs w:val="20"/>
           <w:lang w:val="en-US"/>
         </w:rPr>
-        <w:lastRenderedPageBreak/>
         <w:t>Design</w:t>
       </w:r>
     </w:p>
@@ -12003,13 +12545,23 @@
           <w:szCs w:val="20"/>
         </w:rPr>
       </w:pPr>
-      <w:r>
-        <w:rPr>
-          <w:rFonts w:ascii="Verdana" w:hAnsi="Verdana"/>
-          <w:sz w:val="20"/>
-          <w:szCs w:val="20"/>
-        </w:rPr>
-        <w:t>Changming Wu: Project Manager, Test Manager</w:t>
+      <w:proofErr w:type="spellStart"/>
+      <w:r>
+        <w:rPr>
+          <w:rFonts w:ascii="Verdana" w:hAnsi="Verdana"/>
+          <w:sz w:val="20"/>
+          <w:szCs w:val="20"/>
+        </w:rPr>
+        <w:t>Changming</w:t>
+      </w:r>
+      <w:proofErr w:type="spellEnd"/>
+      <w:r>
+        <w:rPr>
+          <w:rFonts w:ascii="Verdana" w:hAnsi="Verdana"/>
+          <w:sz w:val="20"/>
+          <w:szCs w:val="20"/>
+        </w:rPr>
+        <w:t xml:space="preserve"> Wu: Project Manager, Test Manager</w:t>
       </w:r>
     </w:p>
     <w:p>
@@ -12033,21 +12585,41 @@
         </w:rPr>
         <w:t xml:space="preserve">Hardik </w:t>
       </w:r>
+      <w:proofErr w:type="spellStart"/>
       <w:r>
         <w:rPr>
           <w:rFonts w:ascii="Verdana" w:hAnsi="Verdana" w:hint="eastAsia"/>
           <w:sz w:val="20"/>
           <w:szCs w:val="20"/>
         </w:rPr>
-        <w:t xml:space="preserve">Rajendrakunar </w:t>
-      </w:r>
-      <w:r>
-        <w:rPr>
-          <w:rFonts w:ascii="Verdana" w:hAnsi="Verdana"/>
-          <w:sz w:val="20"/>
-          <w:szCs w:val="20"/>
-        </w:rPr>
-        <w:t>Kansara: Database Specialist, Tester</w:t>
+        <w:t>Rajendrakunar</w:t>
+      </w:r>
+      <w:proofErr w:type="spellEnd"/>
+      <w:r>
+        <w:rPr>
+          <w:rFonts w:ascii="Verdana" w:hAnsi="Verdana" w:hint="eastAsia"/>
+          <w:sz w:val="20"/>
+          <w:szCs w:val="20"/>
+        </w:rPr>
+        <w:t xml:space="preserve"> </w:t>
+      </w:r>
+      <w:proofErr w:type="spellStart"/>
+      <w:r>
+        <w:rPr>
+          <w:rFonts w:ascii="Verdana" w:hAnsi="Verdana"/>
+          <w:sz w:val="20"/>
+          <w:szCs w:val="20"/>
+        </w:rPr>
+        <w:t>Kansara</w:t>
+      </w:r>
+      <w:proofErr w:type="spellEnd"/>
+      <w:r>
+        <w:rPr>
+          <w:rFonts w:ascii="Verdana" w:hAnsi="Verdana"/>
+          <w:sz w:val="20"/>
+          <w:szCs w:val="20"/>
+        </w:rPr>
+        <w:t>: Database Specialist, Tester</w:t>
       </w:r>
     </w:p>
     <w:p>
@@ -12063,6 +12635,7 @@
           <w:szCs w:val="20"/>
         </w:rPr>
       </w:pPr>
+      <w:proofErr w:type="spellStart"/>
       <w:r>
         <w:rPr>
           <w:rFonts w:ascii="Verdana" w:hAnsi="Verdana"/>
@@ -12071,6 +12644,7 @@
         </w:rPr>
         <w:t>Kwinno</w:t>
       </w:r>
+      <w:proofErr w:type="spellEnd"/>
       <w:r>
         <w:rPr>
           <w:rFonts w:ascii="Verdana" w:hAnsi="Verdana" w:hint="eastAsia"/>
@@ -12079,6 +12653,7 @@
         </w:rPr>
         <w:t xml:space="preserve"> </w:t>
       </w:r>
+      <w:proofErr w:type="spellStart"/>
       <w:r>
         <w:rPr>
           <w:rFonts w:ascii="Verdana" w:hAnsi="Verdana" w:hint="eastAsia"/>
@@ -12087,6 +12662,7 @@
         </w:rPr>
         <w:t>Laxamana</w:t>
       </w:r>
+      <w:proofErr w:type="spellEnd"/>
       <w:r>
         <w:rPr>
           <w:rFonts w:ascii="Verdana" w:hAnsi="Verdana"/>
@@ -12125,13 +12701,23 @@
         </w:rPr>
         <w:t xml:space="preserve">Ian Espinosa </w:t>
       </w:r>
-      <w:r>
-        <w:rPr>
-          <w:rFonts w:ascii="Verdana" w:hAnsi="Verdana"/>
-          <w:sz w:val="20"/>
-          <w:szCs w:val="20"/>
-        </w:rPr>
-        <w:t>Cura: C# Developer, Tester</w:t>
+      <w:proofErr w:type="spellStart"/>
+      <w:r>
+        <w:rPr>
+          <w:rFonts w:ascii="Verdana" w:hAnsi="Verdana"/>
+          <w:sz w:val="20"/>
+          <w:szCs w:val="20"/>
+        </w:rPr>
+        <w:t>Cura</w:t>
+      </w:r>
+      <w:proofErr w:type="spellEnd"/>
+      <w:r>
+        <w:rPr>
+          <w:rFonts w:ascii="Verdana" w:hAnsi="Verdana"/>
+          <w:sz w:val="20"/>
+          <w:szCs w:val="20"/>
+        </w:rPr>
+        <w:t>: C# Developer, Tester</w:t>
       </w:r>
     </w:p>
     <w:p>
@@ -12270,8 +12856,20 @@
           <w:szCs w:val="20"/>
           <w:lang w:val="en-GB"/>
         </w:rPr>
-        <w:t>Steve McKinlay</w:t>
-      </w:r>
+        <w:t xml:space="preserve">Steve </w:t>
+      </w:r>
+      <w:proofErr w:type="spellStart"/>
+      <w:r>
+        <w:rPr>
+          <w:rFonts w:ascii="Verdana" w:hAnsi="Verdana"/>
+          <w:spacing w:val="-3"/>
+          <w:sz w:val="20"/>
+          <w:szCs w:val="20"/>
+          <w:lang w:val="en-GB"/>
+        </w:rPr>
+        <w:t>McKinlay</w:t>
+      </w:r>
+      <w:proofErr w:type="spellEnd"/>
       <w:r>
         <w:rPr>
           <w:rFonts w:ascii="Verdana" w:hAnsi="Verdana"/>
@@ -12341,6 +12939,7 @@
           <w:sz w:val="20"/>
           <w:szCs w:val="20"/>
         </w:rPr>
+        <w:lastRenderedPageBreak/>
         <w:t xml:space="preserve">Project milestones and </w:t>
       </w:r>
       <w:r>
@@ -12560,7 +13159,6 @@
                 <w:sz w:val="20"/>
                 <w:szCs w:val="20"/>
               </w:rPr>
-              <w:lastRenderedPageBreak/>
               <w:t>Project Plan/Gantt Chart</w:t>
             </w:r>
           </w:p>
@@ -13330,7 +13928,25 @@
           <w:sz w:val="20"/>
           <w:szCs w:val="20"/>
         </w:rPr>
-        <w:t>See Changming Wu CV</w:t>
+        <w:t xml:space="preserve">See </w:t>
+      </w:r>
+      <w:proofErr w:type="spellStart"/>
+      <w:r>
+        <w:rPr>
+          <w:rFonts w:ascii="Verdana" w:hAnsi="Verdana"/>
+          <w:sz w:val="20"/>
+          <w:szCs w:val="20"/>
+        </w:rPr>
+        <w:t>Changming</w:t>
+      </w:r>
+      <w:proofErr w:type="spellEnd"/>
+      <w:r>
+        <w:rPr>
+          <w:rFonts w:ascii="Verdana" w:hAnsi="Verdana"/>
+          <w:sz w:val="20"/>
+          <w:szCs w:val="20"/>
+        </w:rPr>
+        <w:t xml:space="preserve"> Wu CV</w:t>
       </w:r>
     </w:p>
     <w:p>
@@ -13360,8 +13976,18 @@
           <w:sz w:val="20"/>
           <w:szCs w:val="20"/>
         </w:rPr>
-        <w:t>Hardik Kansara</w:t>
-      </w:r>
+        <w:t xml:space="preserve">Hardik </w:t>
+      </w:r>
+      <w:proofErr w:type="spellStart"/>
+      <w:r>
+        <w:rPr>
+          <w:rFonts w:ascii="Verdana" w:hAnsi="Verdana"/>
+          <w:sz w:val="20"/>
+          <w:szCs w:val="20"/>
+        </w:rPr>
+        <w:t>Kansara</w:t>
+      </w:r>
+      <w:proofErr w:type="spellEnd"/>
       <w:r>
         <w:rPr>
           <w:rFonts w:ascii="Verdana" w:hAnsi="Verdana"/>
@@ -13398,7 +14024,25 @@
           <w:sz w:val="20"/>
           <w:szCs w:val="20"/>
         </w:rPr>
-        <w:t xml:space="preserve"> Kwinno Pineda CV</w:t>
+        <w:t xml:space="preserve"> </w:t>
+      </w:r>
+      <w:proofErr w:type="spellStart"/>
+      <w:r>
+        <w:rPr>
+          <w:rFonts w:ascii="Verdana" w:hAnsi="Verdana"/>
+          <w:sz w:val="20"/>
+          <w:szCs w:val="20"/>
+        </w:rPr>
+        <w:t>Kwinno</w:t>
+      </w:r>
+      <w:proofErr w:type="spellEnd"/>
+      <w:r>
+        <w:rPr>
+          <w:rFonts w:ascii="Verdana" w:hAnsi="Verdana"/>
+          <w:sz w:val="20"/>
+          <w:szCs w:val="20"/>
+        </w:rPr>
+        <w:t xml:space="preserve"> Pineda CV</w:t>
       </w:r>
     </w:p>
     <w:p>
@@ -13420,7 +14064,25 @@
           <w:sz w:val="20"/>
           <w:szCs w:val="20"/>
         </w:rPr>
-        <w:t>See Patrick Cura CV</w:t>
+        <w:t xml:space="preserve">See Patrick </w:t>
+      </w:r>
+      <w:proofErr w:type="spellStart"/>
+      <w:r>
+        <w:rPr>
+          <w:rFonts w:ascii="Verdana" w:hAnsi="Verdana"/>
+          <w:sz w:val="20"/>
+          <w:szCs w:val="20"/>
+        </w:rPr>
+        <w:t>Cura</w:t>
+      </w:r>
+      <w:proofErr w:type="spellEnd"/>
+      <w:r>
+        <w:rPr>
+          <w:rFonts w:ascii="Verdana" w:hAnsi="Verdana"/>
+          <w:sz w:val="20"/>
+          <w:szCs w:val="20"/>
+        </w:rPr>
+        <w:t xml:space="preserve"> CV</w:t>
       </w:r>
     </w:p>
     <w:p>
@@ -13505,6 +14167,7 @@
       </w:pPr>
       <w:bookmarkStart w:id="13" w:name="_Toc457828666"/>
       <w:r>
+        <w:lastRenderedPageBreak/>
         <w:t>Resources</w:t>
       </w:r>
       <w:bookmarkEnd w:id="13"/>
@@ -13527,13 +14190,23 @@
           <w:szCs w:val="20"/>
         </w:rPr>
       </w:pPr>
-      <w:r>
-        <w:rPr>
-          <w:rFonts w:ascii="Verdana" w:hAnsi="Verdana"/>
-          <w:sz w:val="20"/>
-          <w:szCs w:val="20"/>
-        </w:rPr>
-        <w:t>Kwinno Pineda as the Web Developer will use the following material:</w:t>
+      <w:proofErr w:type="spellStart"/>
+      <w:r>
+        <w:rPr>
+          <w:rFonts w:ascii="Verdana" w:hAnsi="Verdana"/>
+          <w:sz w:val="20"/>
+          <w:szCs w:val="20"/>
+        </w:rPr>
+        <w:t>Kwinno</w:t>
+      </w:r>
+      <w:proofErr w:type="spellEnd"/>
+      <w:r>
+        <w:rPr>
+          <w:rFonts w:ascii="Verdana" w:hAnsi="Verdana"/>
+          <w:sz w:val="20"/>
+          <w:szCs w:val="20"/>
+        </w:rPr>
+        <w:t xml:space="preserve"> Pineda as the Web Developer will use the following material:</w:t>
       </w:r>
     </w:p>
     <w:p>
@@ -13565,7 +14238,25 @@
           <w:sz w:val="20"/>
           <w:szCs w:val="20"/>
         </w:rPr>
-        <w:t>Eclipse Php editor and Notepad ++</w:t>
+        <w:t xml:space="preserve">Eclipse </w:t>
+      </w:r>
+      <w:proofErr w:type="spellStart"/>
+      <w:r>
+        <w:rPr>
+          <w:rFonts w:ascii="Verdana" w:hAnsi="Verdana"/>
+          <w:sz w:val="20"/>
+          <w:szCs w:val="20"/>
+        </w:rPr>
+        <w:t>Php</w:t>
+      </w:r>
+      <w:proofErr w:type="spellEnd"/>
+      <w:r>
+        <w:rPr>
+          <w:rFonts w:ascii="Verdana" w:hAnsi="Verdana"/>
+          <w:sz w:val="20"/>
+          <w:szCs w:val="20"/>
+        </w:rPr>
+        <w:t xml:space="preserve"> editor and Notepad ++</w:t>
       </w:r>
     </w:p>
     <w:p>
@@ -13603,6 +14294,7 @@
           <w:szCs w:val="20"/>
         </w:rPr>
       </w:pPr>
+      <w:proofErr w:type="spellStart"/>
       <w:r>
         <w:rPr>
           <w:rFonts w:ascii="Verdana" w:hAnsi="Verdana"/>
@@ -13611,6 +14303,7 @@
         </w:rPr>
         <w:t>Wordpress</w:t>
       </w:r>
+      <w:proofErr w:type="spellEnd"/>
     </w:p>
     <w:p>
       <w:pPr>
@@ -13631,7 +14324,6 @@
           <w:sz w:val="20"/>
           <w:szCs w:val="20"/>
         </w:rPr>
-        <w:lastRenderedPageBreak/>
         <w:t>MySQL Database</w:t>
       </w:r>
     </w:p>
@@ -13660,7 +14352,25 @@
           <w:sz w:val="20"/>
           <w:szCs w:val="20"/>
         </w:rPr>
-        <w:t>Patrick Cura as the Software Developer for the Client Application and Database Evaluator will use the following material:</w:t>
+        <w:t xml:space="preserve">Patrick </w:t>
+      </w:r>
+      <w:proofErr w:type="spellStart"/>
+      <w:r>
+        <w:rPr>
+          <w:rFonts w:ascii="Verdana" w:hAnsi="Verdana"/>
+          <w:sz w:val="20"/>
+          <w:szCs w:val="20"/>
+        </w:rPr>
+        <w:t>Cura</w:t>
+      </w:r>
+      <w:proofErr w:type="spellEnd"/>
+      <w:r>
+        <w:rPr>
+          <w:rFonts w:ascii="Verdana" w:hAnsi="Verdana"/>
+          <w:sz w:val="20"/>
+          <w:szCs w:val="20"/>
+        </w:rPr>
+        <w:t xml:space="preserve"> as the Software Developer for the Client Application and Database Evaluator will use the following material:</w:t>
       </w:r>
     </w:p>
     <w:p>
@@ -13958,8 +14668,6 @@
           <w:szCs w:val="20"/>
         </w:rPr>
       </w:pPr>
-      <w:bookmarkStart w:id="14" w:name="_GoBack"/>
-      <w:bookmarkEnd w:id="14"/>
       <w:r>
         <w:rPr>
           <w:rFonts w:ascii="Verdana" w:hAnsi="Verdana"/>
@@ -14020,13 +14728,43 @@
       <w:pPr>
         <w:pStyle w:val="Heading1"/>
       </w:pPr>
-      <w:bookmarkStart w:id="15" w:name="_Toc457828667"/>
+      <w:bookmarkStart w:id="14" w:name="_Toc457828667"/>
       <w:r>
         <w:t>Team</w:t>
       </w:r>
       <w:r>
         <w:t xml:space="preserve"> Acceptance</w:t>
       </w:r>
+      <w:bookmarkEnd w:id="14"/>
+    </w:p>
+    <w:p>
+      <w:pPr>
+        <w:pStyle w:val="BodyTextIndent2"/>
+        <w:rPr>
+          <w:rFonts w:ascii="Verdana" w:hAnsi="Verdana"/>
+          <w:sz w:val="20"/>
+          <w:szCs w:val="20"/>
+        </w:rPr>
+      </w:pPr>
+      <w:r>
+        <w:rPr>
+          <w:rFonts w:ascii="Verdana" w:hAnsi="Verdana"/>
+          <w:sz w:val="20"/>
+          <w:szCs w:val="20"/>
+        </w:rPr>
+        <w:t>All parties agree that this project is conducted on a best efforts basis, and the Project Team do not accept liability for the performance of this agreement.  The project team agrees that they have read and understood the ‘Client Briefing’ document with regard to responsibilities and obligations.</w:t>
+      </w:r>
+    </w:p>
+    <w:p>
+      <w:pPr>
+        <w:pStyle w:val="BodyTextIndent2"/>
+        <w:rPr>
+          <w:rFonts w:ascii="Verdana" w:hAnsi="Verdana"/>
+          <w:sz w:val="20"/>
+          <w:szCs w:val="20"/>
+        </w:rPr>
+      </w:pPr>
+      <w:bookmarkStart w:id="15" w:name="_GoBack"/>
       <w:bookmarkEnd w:id="15"/>
     </w:p>
     <w:p>
@@ -14044,46 +14782,8 @@
           <w:sz w:val="20"/>
           <w:szCs w:val="20"/>
         </w:rPr>
-        <w:t>All parties agree that this project is conducted on a best efforts basis, and the Project Team do not accept liability for the performance of this agreement.  The project team agrees that they have read and understood the ‘Client Briefing’ document with regard to responsibilities and obligations.</w:t>
-      </w:r>
-    </w:p>
-    <w:p>
-      <w:pPr>
-        <w:pStyle w:val="BodyTextIndent2"/>
-        <w:rPr>
-          <w:rFonts w:ascii="Verdana" w:hAnsi="Verdana"/>
-          <w:sz w:val="20"/>
-          <w:szCs w:val="20"/>
-        </w:rPr>
-      </w:pPr>
-    </w:p>
-    <w:p>
-      <w:pPr>
-        <w:pStyle w:val="BodyTextIndent2"/>
-        <w:rPr>
-          <w:rFonts w:ascii="Verdana" w:hAnsi="Verdana"/>
-          <w:sz w:val="20"/>
-          <w:szCs w:val="20"/>
-        </w:rPr>
-      </w:pPr>
-      <w:r>
-        <w:rPr>
-          <w:rFonts w:ascii="Verdana" w:hAnsi="Verdana"/>
-          <w:sz w:val="20"/>
-          <w:szCs w:val="20"/>
-        </w:rPr>
         <w:t>It is agreed and undertaken that all Parties:</w:t>
       </w:r>
-    </w:p>
-    <w:p>
-      <w:pPr>
-        <w:pStyle w:val="BodyTextIndent2"/>
-        <w:rPr>
-          <w:rFonts w:ascii="Verdana" w:hAnsi="Verdana"/>
-          <w:sz w:val="20"/>
-          <w:szCs w:val="20"/>
-        </w:rPr>
-      </w:pPr>
     </w:p>
     <w:p>
       <w:pPr>
@@ -14148,6 +14848,7 @@
           <w:sz w:val="20"/>
           <w:szCs w:val="20"/>
         </w:rPr>
+        <w:lastRenderedPageBreak/>
         <w:t>agree that disclosures to other project participants will occur only with the written permission of the other party, and,</w:t>
       </w:r>
     </w:p>
@@ -14192,7 +14893,6 @@
           <w:sz w:val="20"/>
           <w:szCs w:val="20"/>
         </w:rPr>
-        <w:lastRenderedPageBreak/>
         <w:t>will upon request of the other party return all Confidential Information (together with all copies) in its possession or control or in the possession or control of any of its officers, employees, agents or advisors, and</w:t>
       </w:r>
     </w:p>
@@ -14279,7 +14979,25 @@
           <w:sz w:val="20"/>
           <w:szCs w:val="20"/>
         </w:rPr>
-        <w:t>The project team agrees that, in cases where the project concept, process, specification or any other proposal was devised by the project team, and the implementation or extension of the results of the project are expected/speculated to generate commercial returns (IP, trademarks, licenses, etc), an agreement covering benefit sharing is required, in all other situations the project team owns the Intellectual Property of the work undertaken.</w:t>
+        <w:t xml:space="preserve">The project team agrees that, in cases where the project concept, process, specification or any other proposal was devised by the project team, and the implementation or extension of the results of the project are expected/speculated to generate commercial returns (IP, trademarks, licenses, </w:t>
+      </w:r>
+      <w:proofErr w:type="spellStart"/>
+      <w:r>
+        <w:rPr>
+          <w:rFonts w:ascii="Verdana" w:hAnsi="Verdana"/>
+          <w:sz w:val="20"/>
+          <w:szCs w:val="20"/>
+        </w:rPr>
+        <w:t>etc</w:t>
+      </w:r>
+      <w:proofErr w:type="spellEnd"/>
+      <w:r>
+        <w:rPr>
+          <w:rFonts w:ascii="Verdana" w:hAnsi="Verdana"/>
+          <w:sz w:val="20"/>
+          <w:szCs w:val="20"/>
+        </w:rPr>
+        <w:t>), an agreement covering benefit sharing is required, in all other situations the project team owns the Intellectual Property of the work undertaken.</w:t>
       </w:r>
     </w:p>
     <w:p>
@@ -14351,6 +15069,7 @@
                 <w:lang w:val="en-GB"/>
               </w:rPr>
             </w:pPr>
+            <w:proofErr w:type="spellStart"/>
             <w:r>
               <w:rPr>
                 <w:rFonts w:ascii="Verdana" w:hAnsi="Verdana"/>
@@ -14359,7 +15078,18 @@
                 <w:szCs w:val="20"/>
                 <w:lang w:val="en-GB"/>
               </w:rPr>
-              <w:t>Changming Wu</w:t>
+              <w:t>Changming</w:t>
+            </w:r>
+            <w:proofErr w:type="spellEnd"/>
+            <w:r>
+              <w:rPr>
+                <w:rFonts w:ascii="Verdana" w:hAnsi="Verdana"/>
+                <w:spacing w:val="-3"/>
+                <w:sz w:val="20"/>
+                <w:szCs w:val="20"/>
+                <w:lang w:val="en-GB"/>
+              </w:rPr>
+              <w:t xml:space="preserve"> Wu</w:t>
             </w:r>
           </w:p>
         </w:tc>
@@ -14510,8 +15240,19 @@
                 <w:szCs w:val="20"/>
                 <w:lang w:val="en-US"/>
               </w:rPr>
-              <w:t>Hardik Kansara</w:t>
-            </w:r>
+              <w:t xml:space="preserve">Hardik </w:t>
+            </w:r>
+            <w:proofErr w:type="spellStart"/>
+            <w:r>
+              <w:rPr>
+                <w:rFonts w:ascii="Verdana" w:hAnsi="Verdana"/>
+                <w:sz w:val="20"/>
+                <w:szCs w:val="20"/>
+                <w:lang w:val="en-US"/>
+              </w:rPr>
+              <w:t>Kansara</w:t>
+            </w:r>
+            <w:proofErr w:type="spellEnd"/>
           </w:p>
           <w:p>
             <w:pPr>
@@ -14667,6 +15408,7 @@
                 <w:lang w:val="en-US"/>
               </w:rPr>
             </w:pPr>
+            <w:proofErr w:type="spellStart"/>
             <w:r>
               <w:rPr>
                 <w:rFonts w:ascii="Verdana" w:hAnsi="Verdana"/>
@@ -14674,7 +15416,17 @@
                 <w:szCs w:val="20"/>
                 <w:lang w:val="en-US"/>
               </w:rPr>
-              <w:t>Kwinno Pineda</w:t>
+              <w:t>Kwinno</w:t>
+            </w:r>
+            <w:proofErr w:type="spellEnd"/>
+            <w:r>
+              <w:rPr>
+                <w:rFonts w:ascii="Verdana" w:hAnsi="Verdana"/>
+                <w:sz w:val="20"/>
+                <w:szCs w:val="20"/>
+                <w:lang w:val="en-US"/>
+              </w:rPr>
+              <w:t xml:space="preserve"> Pineda</w:t>
             </w:r>
           </w:p>
           <w:p>
@@ -14830,8 +15582,19 @@
                 <w:szCs w:val="20"/>
                 <w:lang w:val="en-US"/>
               </w:rPr>
-              <w:t>Patrick Cura</w:t>
-            </w:r>
+              <w:t xml:space="preserve">Patrick </w:t>
+            </w:r>
+            <w:proofErr w:type="spellStart"/>
+            <w:r>
+              <w:rPr>
+                <w:rFonts w:ascii="Verdana" w:hAnsi="Verdana"/>
+                <w:sz w:val="20"/>
+                <w:szCs w:val="20"/>
+                <w:lang w:val="en-US"/>
+              </w:rPr>
+              <w:t>Cura</w:t>
+            </w:r>
+            <w:proofErr w:type="spellEnd"/>
           </w:p>
           <w:p>
             <w:pPr>
@@ -14952,6 +15715,7 @@
       </w:pPr>
       <w:bookmarkStart w:id="16" w:name="_Toc457828668"/>
       <w:r>
+        <w:lastRenderedPageBreak/>
         <w:t>Appendices</w:t>
       </w:r>
       <w:bookmarkEnd w:id="16"/>
@@ -15027,7 +15791,6 @@
           <w:sz w:val="20"/>
           <w:szCs w:val="20"/>
         </w:rPr>
-        <w:lastRenderedPageBreak/>
         <w:t>CV</w:t>
       </w:r>
     </w:p>
@@ -15172,7 +15935,7 @@
         <w:noProof/>
         <w:color w:val="323E4F" w:themeColor="text2" w:themeShade="BF"/>
       </w:rPr>
-      <w:t>14</w:t>
+      <w:t>17</w:t>
     </w:r>
     <w:r>
       <w:rPr>
@@ -15330,7 +16093,7 @@
 
 <file path=word/numbering.xml><?xml version="1.0" encoding="utf-8"?>
 <w:numbering xmlns:wpc="http://schemas.microsoft.com/office/word/2010/wordprocessingCanvas" xmlns:mc="http://schemas.openxmlformats.org/markup-compatibility/2006" xmlns:o="urn:schemas-microsoft-com:office:office" xmlns:r="http://schemas.openxmlformats.org/officeDocument/2006/relationships" xmlns:m="http://schemas.openxmlformats.org/officeDocument/2006/math" xmlns:v="urn:schemas-microsoft-com:vml" xmlns:wp14="http://schemas.microsoft.com/office/word/2010/wordprocessingDrawing" xmlns:wp="http://schemas.openxmlformats.org/drawingml/2006/wordprocessingDrawing" xmlns:w10="urn:schemas-microsoft-com:office:word" xmlns:w="http://schemas.openxmlformats.org/wordprocessingml/2006/main" xmlns:w14="http://schemas.microsoft.com/office/word/2010/wordml" xmlns:w15="http://schemas.microsoft.com/office/word/2012/wordml" xmlns:wpg="http://schemas.microsoft.com/office/word/2010/wordprocessingGroup" xmlns:wpi="http://schemas.microsoft.com/office/word/2010/wordprocessingInk" xmlns:wne="http://schemas.microsoft.com/office/word/2006/wordml" xmlns:wps="http://schemas.microsoft.com/office/word/2010/wordprocessingShape" mc:Ignorable="w14 w15 wp14">
-  <w:abstractNum w:abstractNumId="0" w15:restartNumberingAfterBreak="0">
+  <w:abstractNum w:abstractNumId="0">
     <w:nsid w:val="0198644D"/>
     <w:multiLevelType w:val="hybridMultilevel"/>
     <w:tmpl w:val="DC623D8A"/>
@@ -15419,7 +16182,7 @@
       </w:pPr>
     </w:lvl>
   </w:abstractNum>
-  <w:abstractNum w:abstractNumId="1" w15:restartNumberingAfterBreak="0">
+  <w:abstractNum w:abstractNumId="1">
     <w:nsid w:val="0C7E785A"/>
     <w:multiLevelType w:val="hybridMultilevel"/>
     <w:tmpl w:val="C9707E40"/>
@@ -15532,7 +16295,7 @@
       </w:rPr>
     </w:lvl>
   </w:abstractNum>
-  <w:abstractNum w:abstractNumId="2" w15:restartNumberingAfterBreak="0">
+  <w:abstractNum w:abstractNumId="2">
     <w:nsid w:val="0D786358"/>
     <w:multiLevelType w:val="hybridMultilevel"/>
     <w:tmpl w:val="C4E8B180"/>
@@ -15645,7 +16408,7 @@
       </w:rPr>
     </w:lvl>
   </w:abstractNum>
-  <w:abstractNum w:abstractNumId="3" w15:restartNumberingAfterBreak="0">
+  <w:abstractNum w:abstractNumId="3">
     <w:nsid w:val="1990605B"/>
     <w:multiLevelType w:val="hybridMultilevel"/>
     <w:tmpl w:val="D2186B0C"/>
@@ -15734,7 +16497,7 @@
       </w:pPr>
     </w:lvl>
   </w:abstractNum>
-  <w:abstractNum w:abstractNumId="4" w15:restartNumberingAfterBreak="0">
+  <w:abstractNum w:abstractNumId="4">
     <w:nsid w:val="1A451026"/>
     <w:multiLevelType w:val="multilevel"/>
     <w:tmpl w:val="E716B264"/>
@@ -15883,7 +16646,7 @@
       </w:rPr>
     </w:lvl>
   </w:abstractNum>
-  <w:abstractNum w:abstractNumId="5" w15:restartNumberingAfterBreak="0">
+  <w:abstractNum w:abstractNumId="5">
     <w:nsid w:val="1C2A302B"/>
     <w:multiLevelType w:val="multilevel"/>
     <w:tmpl w:val="61AEE590"/>
@@ -15996,7 +16759,7 @@
       </w:rPr>
     </w:lvl>
   </w:abstractNum>
-  <w:abstractNum w:abstractNumId="6" w15:restartNumberingAfterBreak="0">
+  <w:abstractNum w:abstractNumId="6">
     <w:nsid w:val="1CD419FC"/>
     <w:multiLevelType w:val="multilevel"/>
     <w:tmpl w:val="8FB0BA6A"/>
@@ -16109,7 +16872,7 @@
       </w:rPr>
     </w:lvl>
   </w:abstractNum>
-  <w:abstractNum w:abstractNumId="7" w15:restartNumberingAfterBreak="0">
+  <w:abstractNum w:abstractNumId="7">
     <w:nsid w:val="1E834085"/>
     <w:multiLevelType w:val="multilevel"/>
     <w:tmpl w:val="EA30B6D0"/>
@@ -16222,7 +16985,7 @@
       </w:rPr>
     </w:lvl>
   </w:abstractNum>
-  <w:abstractNum w:abstractNumId="8" w15:restartNumberingAfterBreak="0">
+  <w:abstractNum w:abstractNumId="8">
     <w:nsid w:val="244B195E"/>
     <w:multiLevelType w:val="hybridMultilevel"/>
     <w:tmpl w:val="E306FD28"/>
@@ -16335,7 +17098,7 @@
       </w:rPr>
     </w:lvl>
   </w:abstractNum>
-  <w:abstractNum w:abstractNumId="9" w15:restartNumberingAfterBreak="0">
+  <w:abstractNum w:abstractNumId="9">
     <w:nsid w:val="25130FCE"/>
     <w:multiLevelType w:val="hybridMultilevel"/>
     <w:tmpl w:val="05D8A05E"/>
@@ -16448,7 +17211,7 @@
       </w:rPr>
     </w:lvl>
   </w:abstractNum>
-  <w:abstractNum w:abstractNumId="10" w15:restartNumberingAfterBreak="0">
+  <w:abstractNum w:abstractNumId="10">
     <w:nsid w:val="2B424F33"/>
     <w:multiLevelType w:val="hybridMultilevel"/>
     <w:tmpl w:val="344CD446"/>
@@ -16561,7 +17324,7 @@
       </w:rPr>
     </w:lvl>
   </w:abstractNum>
-  <w:abstractNum w:abstractNumId="11" w15:restartNumberingAfterBreak="0">
+  <w:abstractNum w:abstractNumId="11">
     <w:nsid w:val="31DA290F"/>
     <w:multiLevelType w:val="hybridMultilevel"/>
     <w:tmpl w:val="CD4207A6"/>
@@ -16674,7 +17437,7 @@
       </w:rPr>
     </w:lvl>
   </w:abstractNum>
-  <w:abstractNum w:abstractNumId="12" w15:restartNumberingAfterBreak="0">
+  <w:abstractNum w:abstractNumId="12">
     <w:nsid w:val="324D6B17"/>
     <w:multiLevelType w:val="hybridMultilevel"/>
     <w:tmpl w:val="65A87754"/>
@@ -16787,7 +17550,7 @@
       </w:rPr>
     </w:lvl>
   </w:abstractNum>
-  <w:abstractNum w:abstractNumId="13" w15:restartNumberingAfterBreak="0">
+  <w:abstractNum w:abstractNumId="13">
     <w:nsid w:val="362C7837"/>
     <w:multiLevelType w:val="multilevel"/>
     <w:tmpl w:val="744261D4"/>
@@ -16900,7 +17663,7 @@
       </w:rPr>
     </w:lvl>
   </w:abstractNum>
-  <w:abstractNum w:abstractNumId="14" w15:restartNumberingAfterBreak="0">
+  <w:abstractNum w:abstractNumId="14">
     <w:nsid w:val="5120741B"/>
     <w:multiLevelType w:val="hybridMultilevel"/>
     <w:tmpl w:val="7A86C7BA"/>
@@ -16989,7 +17752,7 @@
       </w:pPr>
     </w:lvl>
   </w:abstractNum>
-  <w:abstractNum w:abstractNumId="15" w15:restartNumberingAfterBreak="0">
+  <w:abstractNum w:abstractNumId="15">
     <w:nsid w:val="534D0330"/>
     <w:multiLevelType w:val="multilevel"/>
     <w:tmpl w:val="FFA892AA"/>
@@ -17102,7 +17865,7 @@
       </w:rPr>
     </w:lvl>
   </w:abstractNum>
-  <w:abstractNum w:abstractNumId="16" w15:restartNumberingAfterBreak="0">
+  <w:abstractNum w:abstractNumId="16">
     <w:nsid w:val="57A92E0D"/>
     <w:multiLevelType w:val="hybridMultilevel"/>
     <w:tmpl w:val="BBA8A978"/>
@@ -17215,7 +17978,7 @@
       </w:rPr>
     </w:lvl>
   </w:abstractNum>
-  <w:abstractNum w:abstractNumId="17" w15:restartNumberingAfterBreak="0">
+  <w:abstractNum w:abstractNumId="17">
     <w:nsid w:val="5CAA34A1"/>
     <w:multiLevelType w:val="hybridMultilevel"/>
     <w:tmpl w:val="90B054DE"/>
@@ -17328,7 +18091,7 @@
       </w:rPr>
     </w:lvl>
   </w:abstractNum>
-  <w:abstractNum w:abstractNumId="18" w15:restartNumberingAfterBreak="0">
+  <w:abstractNum w:abstractNumId="18">
     <w:nsid w:val="61CF157D"/>
     <w:multiLevelType w:val="hybridMultilevel"/>
     <w:tmpl w:val="01E86CF4"/>
@@ -17441,7 +18204,7 @@
       </w:rPr>
     </w:lvl>
   </w:abstractNum>
-  <w:abstractNum w:abstractNumId="19" w15:restartNumberingAfterBreak="0">
+  <w:abstractNum w:abstractNumId="19">
     <w:nsid w:val="6FD17166"/>
     <w:multiLevelType w:val="hybridMultilevel"/>
     <w:tmpl w:val="3050D7FE"/>
@@ -17554,7 +18317,7 @@
       </w:rPr>
     </w:lvl>
   </w:abstractNum>
-  <w:abstractNum w:abstractNumId="20" w15:restartNumberingAfterBreak="0">
+  <w:abstractNum w:abstractNumId="20">
     <w:nsid w:val="6FD91498"/>
     <w:multiLevelType w:val="hybridMultilevel"/>
     <w:tmpl w:val="E578CC80"/>
@@ -17667,7 +18430,7 @@
       </w:rPr>
     </w:lvl>
   </w:abstractNum>
-  <w:abstractNum w:abstractNumId="21" w15:restartNumberingAfterBreak="0">
+  <w:abstractNum w:abstractNumId="21">
     <w:nsid w:val="70A53BA8"/>
     <w:multiLevelType w:val="hybridMultilevel"/>
     <w:tmpl w:val="CF3851DC"/>
@@ -17780,7 +18543,7 @@
       </w:rPr>
     </w:lvl>
   </w:abstractNum>
-  <w:abstractNum w:abstractNumId="22" w15:restartNumberingAfterBreak="0">
+  <w:abstractNum w:abstractNumId="22">
     <w:nsid w:val="75D12433"/>
     <w:multiLevelType w:val="hybridMultilevel"/>
     <w:tmpl w:val="F228927C"/>
@@ -18895,7 +19658,9 @@
         <w:insideV w:val="single" w:sz="4" w:space="0" w:color="003366"/>
       </w:tblBorders>
       <w:tblCellMar>
+        <w:top w:w="0" w:type="dxa"/>
         <w:left w:w="57" w:type="dxa"/>
+        <w:bottom w:w="0" w:type="dxa"/>
         <w:right w:w="57" w:type="dxa"/>
       </w:tblCellMar>
     </w:tblPr>
@@ -19379,7 +20144,7 @@
 </file>
 
 <file path=customXml/itemProps1.xml><?xml version="1.0" encoding="utf-8"?>
-<ds:datastoreItem xmlns:ds="http://schemas.openxmlformats.org/officeDocument/2006/customXml" ds:itemID="{B37D74A2-CF0F-4D43-BE34-6F6D1199B9CB}">
+<ds:datastoreItem xmlns:ds="http://schemas.openxmlformats.org/officeDocument/2006/customXml" ds:itemID="{35C5F2AB-605D-4904-A9A8-BC0272BE344F}">
   <ds:schemaRefs>
     <ds:schemaRef ds:uri="http://schemas.openxmlformats.org/officeDocument/2006/bibliography"/>
   </ds:schemaRefs>

</xml_diff>